<commit_message>
Update Lorenz faber - 20210118 - WIA - Asymmetrische Verschlüsselung.docx
</commit_message>
<xml_diff>
--- a/Lorenz faber - 20210118 - WIA - Asymmetrische Verschlüsselung.docx
+++ b/Lorenz faber - 20210118 - WIA - Asymmetrische Verschlüsselung.docx
@@ -1099,7 +1099,7 @@
               <w:r>
                 <w:fldChar w:fldCharType="separate"/>
               </w:r>
-              <w:hyperlink w:anchor="_Toc61894172" w:history="1">
+              <w:hyperlink w:anchor="_Toc62055595" w:history="1">
                 <w:r>
                   <w:rPr>
                     <w:rStyle w:val="Hyperlink"/>
@@ -1142,7 +1142,7 @@
                     <w:noProof/>
                     <w:webHidden/>
                   </w:rPr>
-                  <w:instrText xml:space="preserve"> PAGEREF _Toc61894172 \h </w:instrText>
+                  <w:instrText xml:space="preserve"> PAGEREF _Toc62055595 \h </w:instrText>
                 </w:r>
                 <w:r>
                   <w:rPr>
@@ -1186,7 +1186,7 @@
                   <w:lang w:eastAsia="de-DE"/>
                 </w:rPr>
               </w:pPr>
-              <w:hyperlink w:anchor="_Toc61894173" w:history="1">
+              <w:hyperlink w:anchor="_Toc62055596" w:history="1">
                 <w:r>
                   <w:rPr>
                     <w:rStyle w:val="Hyperlink"/>
@@ -1228,7 +1228,7 @@
                     <w:noProof/>
                     <w:webHidden/>
                   </w:rPr>
-                  <w:instrText xml:space="preserve"> PAGEREF _Toc61894173 \h </w:instrText>
+                  <w:instrText xml:space="preserve"> PAGEREF _Toc62055596 \h </w:instrText>
                 </w:r>
                 <w:r>
                   <w:rPr>
@@ -1272,7 +1272,7 @@
                   <w:lang w:eastAsia="de-DE"/>
                 </w:rPr>
               </w:pPr>
-              <w:hyperlink w:anchor="_Toc61894174" w:history="1">
+              <w:hyperlink w:anchor="_Toc62055597" w:history="1">
                 <w:r>
                   <w:rPr>
                     <w:rStyle w:val="Hyperlink"/>
@@ -1314,7 +1314,7 @@
                     <w:noProof/>
                     <w:webHidden/>
                   </w:rPr>
-                  <w:instrText xml:space="preserve"> PAGEREF _Toc61894174 \h </w:instrText>
+                  <w:instrText xml:space="preserve"> PAGEREF _Toc62055597 \h </w:instrText>
                 </w:r>
                 <w:r>
                   <w:rPr>
@@ -1358,7 +1358,7 @@
                   <w:lang w:eastAsia="de-DE"/>
                 </w:rPr>
               </w:pPr>
-              <w:hyperlink w:anchor="_Toc61894175" w:history="1">
+              <w:hyperlink w:anchor="_Toc62055598" w:history="1">
                 <w:r>
                   <w:rPr>
                     <w:rStyle w:val="Hyperlink"/>
@@ -1400,7 +1400,7 @@
                     <w:noProof/>
                     <w:webHidden/>
                   </w:rPr>
-                  <w:instrText xml:space="preserve"> PAGEREF _Toc61894175 \h </w:instrText>
+                  <w:instrText xml:space="preserve"> PAGEREF _Toc62055598 \h </w:instrText>
                 </w:r>
                 <w:r>
                   <w:rPr>
@@ -1444,7 +1444,7 @@
                   <w:lang w:eastAsia="de-DE"/>
                 </w:rPr>
               </w:pPr>
-              <w:hyperlink w:anchor="_Toc61894176" w:history="1">
+              <w:hyperlink w:anchor="_Toc62055599" w:history="1">
                 <w:r>
                   <w:rPr>
                     <w:rStyle w:val="Hyperlink"/>
@@ -1486,7 +1486,7 @@
                     <w:noProof/>
                     <w:webHidden/>
                   </w:rPr>
-                  <w:instrText xml:space="preserve"> PAGEREF _Toc61894176 \h </w:instrText>
+                  <w:instrText xml:space="preserve"> PAGEREF _Toc62055599 \h </w:instrText>
                 </w:r>
                 <w:r>
                   <w:rPr>
@@ -1530,7 +1530,7 @@
                   <w:lang w:eastAsia="de-DE"/>
                 </w:rPr>
               </w:pPr>
-              <w:hyperlink w:anchor="_Toc61894177" w:history="1">
+              <w:hyperlink w:anchor="_Toc62055600" w:history="1">
                 <w:r>
                   <w:rPr>
                     <w:rStyle w:val="Hyperlink"/>
@@ -1572,7 +1572,7 @@
                     <w:noProof/>
                     <w:webHidden/>
                   </w:rPr>
-                  <w:instrText xml:space="preserve"> PAGEREF _Toc61894177 \h </w:instrText>
+                  <w:instrText xml:space="preserve"> PAGEREF _Toc62055600 \h </w:instrText>
                 </w:r>
                 <w:r>
                   <w:rPr>
@@ -1592,7 +1592,7 @@
                     <w:noProof/>
                     <w:webHidden/>
                   </w:rPr>
-                  <w:t>4</w:t>
+                  <w:t>5</w:t>
                 </w:r>
                 <w:r>
                   <w:rPr>
@@ -1616,7 +1616,7 @@
                   <w:lang w:eastAsia="de-DE"/>
                 </w:rPr>
               </w:pPr>
-              <w:hyperlink w:anchor="_Toc61894178" w:history="1">
+              <w:hyperlink w:anchor="_Toc62055601" w:history="1">
                 <w:r>
                   <w:rPr>
                     <w:rStyle w:val="Hyperlink"/>
@@ -1658,7 +1658,7 @@
                     <w:noProof/>
                     <w:webHidden/>
                   </w:rPr>
-                  <w:instrText xml:space="preserve"> PAGEREF _Toc61894178 \h </w:instrText>
+                  <w:instrText xml:space="preserve"> PAGEREF _Toc62055601 \h </w:instrText>
                 </w:r>
                 <w:r>
                   <w:rPr>
@@ -1702,7 +1702,7 @@
                   <w:lang w:eastAsia="de-DE"/>
                 </w:rPr>
               </w:pPr>
-              <w:hyperlink w:anchor="_Toc61894179" w:history="1">
+              <w:hyperlink w:anchor="_Toc62055602" w:history="1">
                 <w:r>
                   <w:rPr>
                     <w:rStyle w:val="Hyperlink"/>
@@ -1744,7 +1744,7 @@
                     <w:noProof/>
                     <w:webHidden/>
                   </w:rPr>
-                  <w:instrText xml:space="preserve"> PAGEREF _Toc61894179 \h </w:instrText>
+                  <w:instrText xml:space="preserve"> PAGEREF _Toc62055602 \h </w:instrText>
                 </w:r>
                 <w:r>
                   <w:rPr>
@@ -1788,7 +1788,7 @@
                   <w:lang w:eastAsia="de-DE"/>
                 </w:rPr>
               </w:pPr>
-              <w:hyperlink w:anchor="_Toc61894180" w:history="1">
+              <w:hyperlink w:anchor="_Toc62055603" w:history="1">
                 <w:r>
                   <w:rPr>
                     <w:rStyle w:val="Hyperlink"/>
@@ -1830,7 +1830,7 @@
                     <w:noProof/>
                     <w:webHidden/>
                   </w:rPr>
-                  <w:instrText xml:space="preserve"> PAGEREF _Toc61894180 \h </w:instrText>
+                  <w:instrText xml:space="preserve"> PAGEREF _Toc62055603 \h </w:instrText>
                 </w:r>
                 <w:r>
                   <w:rPr>
@@ -1850,7 +1850,7 @@
                     <w:noProof/>
                     <w:webHidden/>
                   </w:rPr>
-                  <w:t>5</w:t>
+                  <w:t>6</w:t>
                 </w:r>
                 <w:r>
                   <w:rPr>
@@ -1874,13 +1874,99 @@
                   <w:lang w:eastAsia="de-DE"/>
                 </w:rPr>
               </w:pPr>
-              <w:hyperlink w:anchor="_Toc61894181" w:history="1">
+              <w:hyperlink w:anchor="_Toc62055604" w:history="1">
                 <w:r>
                   <w:rPr>
                     <w:rStyle w:val="Hyperlink"/>
                     <w:noProof/>
                   </w:rPr>
                   <w:t>8</w:t>
+                </w:r>
+                <w:r>
+                  <w:rPr>
+                    <w:rFonts w:eastAsiaTheme="minorEastAsia"/>
+                    <w:noProof/>
+                    <w:lang w:eastAsia="de-DE"/>
+                  </w:rPr>
+                  <w:tab/>
+                </w:r>
+                <w:r>
+                  <w:rPr>
+                    <w:rStyle w:val="Hyperlink"/>
+                    <w:noProof/>
+                  </w:rPr>
+                  <w:t>Abbildungsverzeichnis</w:t>
+                </w:r>
+                <w:r>
+                  <w:rPr>
+                    <w:noProof/>
+                    <w:webHidden/>
+                  </w:rPr>
+                  <w:tab/>
+                </w:r>
+                <w:r>
+                  <w:rPr>
+                    <w:noProof/>
+                    <w:webHidden/>
+                  </w:rPr>
+                  <w:fldChar w:fldCharType="begin"/>
+                </w:r>
+                <w:r>
+                  <w:rPr>
+                    <w:noProof/>
+                    <w:webHidden/>
+                  </w:rPr>
+                  <w:instrText xml:space="preserve"> PAGEREF _Toc62055604 \h </w:instrText>
+                </w:r>
+                <w:r>
+                  <w:rPr>
+                    <w:noProof/>
+                    <w:webHidden/>
+                  </w:rPr>
+                </w:r>
+                <w:r>
+                  <w:rPr>
+                    <w:noProof/>
+                    <w:webHidden/>
+                  </w:rPr>
+                  <w:fldChar w:fldCharType="separate"/>
+                </w:r>
+                <w:r>
+                  <w:rPr>
+                    <w:noProof/>
+                    <w:webHidden/>
+                  </w:rPr>
+                  <w:t>7</w:t>
+                </w:r>
+                <w:r>
+                  <w:rPr>
+                    <w:noProof/>
+                    <w:webHidden/>
+                  </w:rPr>
+                  <w:fldChar w:fldCharType="end"/>
+                </w:r>
+              </w:hyperlink>
+            </w:p>
+            <w:p>
+              <w:pPr>
+                <w:pStyle w:val="Verzeichnis1"/>
+                <w:tabs>
+                  <w:tab w:val="left" w:pos="440"/>
+                  <w:tab w:val="right" w:leader="dot" w:pos="9062"/>
+                </w:tabs>
+                <w:rPr>
+                  <w:rFonts w:eastAsiaTheme="minorEastAsia"/>
+                  <w:noProof/>
+                  <w:lang w:eastAsia="de-DE"/>
+                </w:rPr>
+              </w:pPr>
+              <w:hyperlink w:anchor="_Toc62055605" w:history="1">
+                <w:r>
+                  <w:rPr>
+                    <w:rStyle w:val="Hyperlink"/>
+                    <w:noProof/>
+                  </w:rPr>
+                  <w:t>9</w:t>
                 </w:r>
                 <w:r>
                   <w:rPr>
@@ -1916,7 +2002,7 @@
                     <w:noProof/>
                     <w:webHidden/>
                   </w:rPr>
-                  <w:instrText xml:space="preserve"> PAGEREF _Toc61894181 \h </w:instrText>
+                  <w:instrText xml:space="preserve"> PAGEREF _Toc62055605 \h </w:instrText>
                 </w:r>
                 <w:r>
                   <w:rPr>
@@ -1936,7 +2022,7 @@
                     <w:noProof/>
                     <w:webHidden/>
                   </w:rPr>
-                  <w:t>6</w:t>
+                  <w:t>7</w:t>
                 </w:r>
                 <w:r>
                   <w:rPr>
@@ -1983,7 +2069,7 @@
               <w:lang w:val="en-GB"/>
             </w:rPr>
           </w:pPr>
-          <w:bookmarkStart w:id="0" w:name="_Toc61894172"/>
+          <w:bookmarkStart w:id="0" w:name="_Toc62055595"/>
           <w:r>
             <w:rPr>
               <w:rStyle w:val="berschrift1Zchn"/>
@@ -2011,6 +2097,13 @@
       </w:r>
       <w:r>
         <w:rPr>
+          <w:rStyle w:val="Funotenzeichen"/>
+          <w:lang w:val="en-GB"/>
+        </w:rPr>
+        <w:footnoteReference w:id="1"/>
+      </w:r>
+      <w:r>
+        <w:rPr>
           <w:lang w:val="en-GB"/>
         </w:rPr>
         <w:br/>
@@ -2023,8 +2116,20 @@
           <w:color w:val="auto"/>
           <w:lang w:val="en-GB"/>
         </w:rPr>
-        <w:t>– Edward Snowden</w:t>
-      </w:r>
+        <w:t xml:space="preserve">– Edward </w:t>
+      </w:r>
+      <w:proofErr w:type="gramStart"/>
+      <w:r>
+        <w:rPr>
+          <w:rStyle w:val="Buchtitel"/>
+          <w:b w:val="0"/>
+          <w:bCs w:val="0"/>
+          <w:color w:val="auto"/>
+          <w:lang w:val="en-GB"/>
+        </w:rPr>
+        <w:t>Snowden</w:t>
+      </w:r>
+      <w:proofErr w:type="gramEnd"/>
     </w:p>
     <w:p>
       <w:pPr>
@@ -2055,13 +2160,7 @@
         <w:t xml:space="preserve">sie wirklich funktioniert und </w:t>
       </w:r>
       <w:r>
-        <w:t xml:space="preserve">man sich </w:t>
-      </w:r>
-      <w:r>
-        <w:t xml:space="preserve">darauf </w:t>
-      </w:r>
-      <w:r>
-        <w:t>verlassen kann</w:t>
+        <w:t>verlässlich ist</w:t>
       </w:r>
       <w:r>
         <w:t>.</w:t>
@@ -2109,7 +2208,7 @@
         <w:rPr>
           <w:rStyle w:val="Funotenzeichen"/>
         </w:rPr>
-        <w:footnoteReference w:id="1"/>
+        <w:footnoteReference w:id="2"/>
       </w:r>
     </w:p>
     <w:p>
@@ -2117,7 +2216,13 @@
         <w:pStyle w:val="Ausarbeitung"/>
       </w:pPr>
       <w:r>
-        <w:t xml:space="preserve">Ende der 1970iger Jahre wurden sie entwickelt, da es in großen Kommunikationsnetzwerken als sehr aufwendig oder gar unmöglich galt, einen Schlüssel, welcher zur Ver- und Entschlüsselung verwendet </w:t>
+        <w:t xml:space="preserve">Ende der 1970iger Jahre wurden </w:t>
+      </w:r>
+      <w:r>
+        <w:t xml:space="preserve">die asymmetrischen Verschlüsselungen </w:t>
+      </w:r>
+      <w:r>
+        <w:t xml:space="preserve">entwickelt, da es in großen Kommunikationsnetzwerken als sehr aufwendig oder gar unmöglich galt, einen Schlüssel, welcher zur Ver- und Entschlüsselung verwendet </w:t>
       </w:r>
       <w:r>
         <w:t>wurde,</w:t>
@@ -2141,7 +2246,7 @@
         <w:rPr>
           <w:rStyle w:val="Funotenzeichen"/>
         </w:rPr>
-        <w:footnoteReference w:id="2"/>
+        <w:footnoteReference w:id="3"/>
       </w:r>
     </w:p>
     <w:p>
@@ -2182,23 +2287,41 @@
         <w:rPr>
           <w:rStyle w:val="Funotenzeichen"/>
         </w:rPr>
-        <w:footnoteReference w:id="3"/>
-      </w:r>
-      <w:r>
-        <w:t xml:space="preserve"> Es gibt eine Mischform, die hybride Verschlüsselung, welche die Vorteile aus beiden Verfahren nutzt - Dazu aber später mehr.</w:t>
+        <w:footnoteReference w:id="4"/>
+      </w:r>
+      <w:r>
+        <w:t xml:space="preserve"> Es gibt eine Mischform, die hybride Verschlüsselung, welche die Vorteile aus beiden Verfahren nutzt - </w:t>
+      </w:r>
+      <w:r>
+        <w:t>d</w:t>
+      </w:r>
+      <w:r>
+        <w:t xml:space="preserve">azu aber </w:t>
+      </w:r>
+      <w:r>
+        <w:t xml:space="preserve">in einem </w:t>
+      </w:r>
+      <w:r>
+        <w:t>später</w:t>
+      </w:r>
+      <w:r>
+        <w:t>en Kapitel</w:t>
+      </w:r>
+      <w:r>
+        <w:t xml:space="preserve"> mehr.</w:t>
       </w:r>
       <w:r>
         <w:rPr>
           <w:rStyle w:val="Funotenzeichen"/>
         </w:rPr>
-        <w:footnoteReference w:id="4"/>
+        <w:footnoteReference w:id="5"/>
       </w:r>
     </w:p>
     <w:p>
       <w:pPr>
         <w:pStyle w:val="berschrift1"/>
       </w:pPr>
-      <w:bookmarkStart w:id="1" w:name="_Toc61894173"/>
+      <w:bookmarkStart w:id="1" w:name="_Toc62055596"/>
       <w:r>
         <w:t>Geschichte</w:t>
       </w:r>
@@ -2212,7 +2335,36 @@
         <w:t xml:space="preserve">Das asymmetrische Verschlüsselungsverfahren </w:t>
       </w:r>
       <w:r>
-        <w:t>gibt es noch nicht so lange und wurde erst 1975 veröffentlicht. Die symmetrische Verschlüsselung existiert hingegen schon seit über 2000 Jahren</w:t>
+        <w:t xml:space="preserve">gibt </w:t>
+      </w:r>
+      <w:proofErr w:type="gramStart"/>
+      <w:r>
+        <w:t xml:space="preserve">es </w:t>
+      </w:r>
+      <w:r>
+        <w:t>vergleichsweise</w:t>
+      </w:r>
+      <w:proofErr w:type="gramEnd"/>
+      <w:r>
+        <w:t xml:space="preserve"> </w:t>
+      </w:r>
+      <w:r>
+        <w:t xml:space="preserve">noch nicht </w:t>
+      </w:r>
+      <w:r>
+        <w:t xml:space="preserve">so </w:t>
+      </w:r>
+      <w:r>
+        <w:t xml:space="preserve">lange und wurde erst 1975 veröffentlicht. Die symmetrische Verschlüsselung hingegen </w:t>
+      </w:r>
+      <w:r>
+        <w:t>existier</w:t>
+      </w:r>
+      <w:r>
+        <w:t xml:space="preserve">t </w:t>
+      </w:r>
+      <w:r>
+        <w:t>schon seit über 2000 Jahren</w:t>
       </w:r>
       <w:r>
         <w:t xml:space="preserve"> und kam erstmals zur Zeit des großen Cäsars auf</w:t>
@@ -2224,7 +2376,7 @@
         <w:rPr>
           <w:rStyle w:val="Funotenzeichen"/>
         </w:rPr>
-        <w:footnoteReference w:id="5"/>
+        <w:footnoteReference w:id="6"/>
       </w:r>
       <w:r>
         <w:t xml:space="preserve"> Diffie und Hellmann hatten die Idee zur asymmetrischen Verschlüsselung. Ein erstes fertiges Verfahren gab es aber erst 1977, also zwei Jahre später und wurde von </w:t>
@@ -2275,13 +2427,25 @@
         <w:t>Algorithmus</w:t>
       </w:r>
       <w:r>
-        <w:t xml:space="preserve">, welcher nach den ersten Buchstaben der Erfinder benannt wurde (RSA) wird noch heute oft angewendet. </w:t>
+        <w:t>, welcher nach den ersten Buchstaben der Erfinder benannt wurde (RSA)</w:t>
+      </w:r>
+      <w:r>
+        <w:t>,</w:t>
+      </w:r>
+      <w:r>
+        <w:t xml:space="preserve"> wird noch heute oft angewende</w:t>
+      </w:r>
+      <w:r>
+        <w:t>t</w:t>
+      </w:r>
+      <w:r>
+        <w:t xml:space="preserve">. </w:t>
       </w:r>
       <w:r>
         <w:rPr>
           <w:rStyle w:val="Funotenzeichen"/>
         </w:rPr>
-        <w:footnoteReference w:id="6"/>
+        <w:footnoteReference w:id="7"/>
       </w:r>
       <w:r>
         <w:t xml:space="preserve"> Auch in den Jahren danach kamen immer mehr Verfahren hinzu.</w:t>
@@ -2291,7 +2455,7 @@
       <w:pPr>
         <w:pStyle w:val="berschrift1"/>
       </w:pPr>
-      <w:bookmarkStart w:id="2" w:name="_Toc61894174"/>
+      <w:bookmarkStart w:id="2" w:name="_Toc62055597"/>
       <w:r>
         <w:t>Prinzip</w:t>
       </w:r>
@@ -2340,7 +2504,7 @@
         <w:rPr>
           <w:rStyle w:val="Funotenzeichen"/>
         </w:rPr>
-        <w:footnoteReference w:id="7"/>
+        <w:footnoteReference w:id="8"/>
       </w:r>
       <w:r>
         <w:t xml:space="preserve"> D</w:t>
@@ -2355,6 +2519,7 @@
         <w:t xml:space="preserve">wie der Name schon sagt, </w:t>
       </w:r>
       <w:r>
+        <w:lastRenderedPageBreak/>
         <w:t>veröffentlicht</w:t>
       </w:r>
       <w:r>
@@ -2376,14 +2541,19 @@
         <w:t xml:space="preserve">im Vergleich zu der symmetrischen Verschlüsselung, dass </w:t>
       </w:r>
       <w:r>
-        <w:lastRenderedPageBreak/>
-        <w:t>dieser Schlüssel nicht über einen sicheren Weg übertragen werden muss und jeder diesen besitzen dürfte. Öfter hofft man auch auf eine Globale Verteilung des öffentlichen Schlüssels, damit kein zweiter, gefälschter Schlüssel verbreitet wird.</w:t>
+        <w:t xml:space="preserve">dieser Schlüssel nicht über einen sicheren Weg übertragen werden muss und jeder </w:t>
+      </w:r>
+      <w:r>
+        <w:t>ihn</w:t>
+      </w:r>
+      <w:r>
+        <w:t xml:space="preserve"> besitzen dürfte. Öfter hofft man auch auf eine Globale Verteilung des öffentlichen Schlüssels, damit kein zweiter, gefälschter Schlüssel verbreitet wird.</w:t>
       </w:r>
       <w:r>
         <w:rPr>
           <w:rStyle w:val="Funotenzeichen"/>
         </w:rPr>
-        <w:footnoteReference w:id="8"/>
+        <w:footnoteReference w:id="9"/>
       </w:r>
       <w:r>
         <w:t xml:space="preserve"> </w:t>
@@ -2415,7 +2585,7 @@
           <w:noProof/>
         </w:rPr>
         <w:drawing>
-          <wp:anchor distT="0" distB="0" distL="114300" distR="114300" simplePos="0" relativeHeight="251663360" behindDoc="0" locked="0" layoutInCell="1" allowOverlap="1" wp14:anchorId="30A1D5A5" wp14:editId="6E130BD8">
+          <wp:anchor distT="0" distB="0" distL="114300" distR="114300" simplePos="0" relativeHeight="251663360" behindDoc="0" locked="0" layoutInCell="1" allowOverlap="1" wp14:anchorId="30A1D5A5" wp14:editId="7BE02844">
             <wp:simplePos x="0" y="0"/>
             <wp:positionH relativeFrom="margin">
               <wp:align>left</wp:align>
@@ -2473,158 +2643,116 @@
         <w:rPr>
           <w:rStyle w:val="Funotenzeichen"/>
         </w:rPr>
-        <w:footnoteReference w:id="9"/>
+        <w:footnoteReference w:id="10"/>
       </w:r>
     </w:p>
     <w:p>
       <w:pPr>
-        <w:pStyle w:val="Ausarbeitung"/>
-      </w:pPr>
-      <w:r>
-        <w:t>Abb1.: Ablauf der Asymmetrischen Verschlüsselung, Lorenz Faber</w:t>
-      </w:r>
-    </w:p>
-    <w:p>
-      <w:pPr>
-        <w:pStyle w:val="berschrift1"/>
-      </w:pPr>
-      <w:bookmarkStart w:id="3" w:name="_Toc61894175"/>
-      <w:r>
-        <w:t>Mathematischer</w:t>
-      </w:r>
-      <w:r>
-        <w:t xml:space="preserve"> Hintergrund</w:t>
+        <w:pStyle w:val="Beschriftung"/>
+      </w:pPr>
+      <w:bookmarkStart w:id="3" w:name="_Toc62054724"/>
+      <w:r>
+        <w:t xml:space="preserve">Abbildung </w:t>
+      </w:r>
+      <w:r>
+        <w:fldChar w:fldCharType="begin"/>
+      </w:r>
+      <w:r>
+        <w:instrText xml:space="preserve"> SEQ Abbildung \* ARABIC </w:instrText>
+      </w:r>
+      <w:r>
+        <w:fldChar w:fldCharType="separate"/>
+      </w:r>
+      <w:r>
+        <w:rPr>
+          <w:noProof/>
+        </w:rPr>
+        <w:t>1</w:t>
+      </w:r>
+      <w:r>
+        <w:fldChar w:fldCharType="end"/>
+      </w:r>
+      <w:r>
+        <w:t xml:space="preserve"> Ablauf der Asymmetrischen Verschlüsselung, Lorenz Faber</w:t>
       </w:r>
       <w:bookmarkEnd w:id="3"/>
     </w:p>
     <w:p>
       <w:pPr>
-        <w:pStyle w:val="Ausarbeitung"/>
-      </w:pPr>
-      <w:r>
-        <w:t xml:space="preserve">Der Verschlüsselungsprozess kann </w:t>
-      </w:r>
-      <w:r>
-        <w:t>auch</w:t>
-      </w:r>
-      <w:r>
-        <w:t xml:space="preserve"> mathematisch dargestellt werden. Wie schon Anfangs erwähnt werden für die asymmetrische Verschlüsselung ein öffentlicher und ein privater Schlüssel benötigt. Diese hängen zwar mathematisch voneinander ab, doch durch die groß gewählte Länge der Schlüssel ist dies praktisch nicht durchführbar. Ab circa einer Schlüssellänge von 1024 Bit kann der private Schlüssel</w:t>
-      </w:r>
-      <w:r>
-        <w:t xml:space="preserve"> </w:t>
-      </w:r>
-      <w:r>
-        <w:t>nicht mehr</w:t>
-      </w:r>
-      <w:r>
-        <w:t xml:space="preserve"> mithilfe einer deterministischen Rechenmaschine</w:t>
-      </w:r>
-      <w:r>
-        <w:t xml:space="preserve"> von dem öffentlichen berechnet werden. Diese Länge von </w:t>
-      </w:r>
-      <w:r>
-        <w:t xml:space="preserve">mind. </w:t>
-      </w:r>
-      <w:r>
-        <w:t>1024 Bit wird zum Beispiel auch beim RSA-Verfahren verwendet.</w:t>
-      </w:r>
-      <w:r>
-        <w:rPr>
-          <w:rStyle w:val="Funotenzeichen"/>
-        </w:rPr>
-        <w:footnoteReference w:id="10"/>
-      </w:r>
-      <w:r>
-        <w:t xml:space="preserve"> </w:t>
-      </w:r>
+        <w:pStyle w:val="berschrift1"/>
+      </w:pPr>
+      <w:bookmarkStart w:id="4" w:name="_Toc62055598"/>
+      <w:r>
+        <w:t>Mathematischer</w:t>
+      </w:r>
+      <w:r>
+        <w:t xml:space="preserve"> Hintergrund</w:t>
+      </w:r>
+      <w:bookmarkEnd w:id="4"/>
     </w:p>
     <w:p>
       <w:pPr>
         <w:pStyle w:val="Ausarbeitung"/>
       </w:pPr>
       <w:r>
-        <w:t xml:space="preserve">In der folgenden Abbildung </w:t>
-      </w:r>
-      <w:r>
-        <w:t>wird grafisch dargestellt, wie die Asymmetrische Verschlüsselung funktioniert und welche Formeln dahinterstecken. Hierfür steht (e) für den öffentlichen Schlüssel, welcher nicht eingerahmt ist, weil er in keiner geschützten Umgebung ist und (d) für den privaten Schlüssel. Dieser ist umrahmt mit der Entschlüsselungsfunktion (f</w:t>
-      </w:r>
-      <w:r>
-        <w:t>),</w:t>
-      </w:r>
-      <w:r>
-        <w:t xml:space="preserve"> weil dieser nur für den letztendlichen Empfänger der verschlüsselten Nachricht zugänglich sein soll.</w:t>
-      </w:r>
-      <w:r>
-        <w:t xml:space="preserve"> Die Nachricht (m) stellt eine Nachricht in </w:t>
-      </w:r>
-      <w:r>
-        <w:t xml:space="preserve">Klartext, aber </w:t>
-      </w:r>
-      <w:r>
-        <w:t>Binärschreibweise, dar. Die Nachricht (m) kann höchstens so lang wie die Schlüssel (e,</w:t>
+        <w:t xml:space="preserve">Der Verschlüsselungsprozess kann </w:t>
+      </w:r>
+      <w:r>
+        <w:t>auch</w:t>
+      </w:r>
+      <w:r>
+        <w:t xml:space="preserve"> mathematisch dargestellt werden. Wie schon Anfangs erwähnt werden für die asymmetrische Verschlüsselung ein öffentlicher und ein privater Schlüssel benötigt. Diese hängen zwar mathematisch voneinander ab, doch durch die groß gewählte Länge der Schlüssel ist </w:t>
+      </w:r>
+      <w:r>
+        <w:t>es</w:t>
+      </w:r>
+      <w:r>
+        <w:t xml:space="preserve"> praktisch nicht durchführbar</w:t>
+      </w:r>
+      <w:r>
+        <w:t xml:space="preserve"> den einen von dem anderen zu berechnen</w:t>
+      </w:r>
+      <w:r>
+        <w:t xml:space="preserve">. Ab circa einer Schlüssellänge von 1024 Bit </w:t>
+      </w:r>
+      <w:r>
+        <w:t>gilt</w:t>
+      </w:r>
+      <w:r>
+        <w:t xml:space="preserve"> der private Schlüssel</w:t>
       </w:r>
       <w:r>
         <w:t xml:space="preserve"> </w:t>
       </w:r>
       <w:r>
-        <w:t>d) sein. Falls die Nachricht länger ist wird sie in einzelne Blocks unterteil</w:t>
-      </w:r>
-      <w:r>
-        <w:t>t</w:t>
-      </w:r>
-      <w:r>
-        <w:t xml:space="preserve"> (m</w:t>
-      </w:r>
-      <w:r>
-        <w:rPr>
-          <w:vertAlign w:val="subscript"/>
-        </w:rPr>
-        <w:t>1</w:t>
-      </w:r>
-      <w:r>
-        <w:t>,</w:t>
+        <w:t>nicht mehr</w:t>
+      </w:r>
+      <w:r>
+        <w:t xml:space="preserve"> mithilfe einer deterministischen Rechenmaschine</w:t>
+      </w:r>
+      <w:r>
+        <w:t xml:space="preserve"> von dem öffentlichen </w:t>
+      </w:r>
+      <w:r>
+        <w:t>Schlüssel berechenbar</w:t>
+      </w:r>
+      <w:r>
+        <w:t xml:space="preserve">. Diese Länge von </w:t>
+      </w:r>
+      <w:r>
+        <w:t xml:space="preserve">mind. </w:t>
+      </w:r>
+      <w:r>
+        <w:t>1024 Bit wird zum Beispiel auch beim RSA-Verfahren verwendet.</w:t>
+      </w:r>
+      <w:r>
+        <w:rPr>
+          <w:rStyle w:val="Funotenzeichen"/>
+        </w:rPr>
+        <w:footnoteReference w:id="11"/>
       </w:r>
       <w:r>
         <w:t xml:space="preserve"> </w:t>
-      </w:r>
-      <w:r>
-        <w:t>m</w:t>
-      </w:r>
-      <w:r>
-        <w:rPr>
-          <w:vertAlign w:val="subscript"/>
-        </w:rPr>
-        <w:t>2</w:t>
-      </w:r>
-      <w:r>
-        <w:t>,</w:t>
-      </w:r>
-      <w:r>
-        <w:t xml:space="preserve"> </w:t>
-      </w:r>
-      <w:r>
-        <w:t>m</w:t>
-      </w:r>
-      <w:r>
-        <w:rPr>
-          <w:vertAlign w:val="subscript"/>
-        </w:rPr>
-        <w:t>3</w:t>
-      </w:r>
-      <w:r>
-        <w:t>…</w:t>
-      </w:r>
-      <w:r>
-        <w:t>)</w:t>
-      </w:r>
-      <w:r>
-        <w:t xml:space="preserve"> somit arbeitet die asymmetrische Verschlüsselung Blockweise.</w:t>
-      </w:r>
-      <w:r>
-        <w:rPr>
-          <w:rStyle w:val="Funotenzeichen"/>
-        </w:rPr>
-        <w:footnoteReference w:id="11"/>
       </w:r>
     </w:p>
     <w:p>
@@ -2632,20 +2760,118 @@
         <w:pStyle w:val="Ausarbeitung"/>
       </w:pPr>
       <w:r>
+        <w:t xml:space="preserve">In der folgenden Abbildung </w:t>
+      </w:r>
+      <w:r>
+        <w:t xml:space="preserve">wird grafisch dargestellt, wie die Asymmetrische Verschlüsselung funktioniert und welche Formeln dahinterstecken. Hierfür steht (e) für den öffentlichen Schlüssel, welcher nicht eingerahmt ist, weil er in keiner geschützten Umgebung ist und (d) für den privaten Schlüssel. Dieser ist umrahmt mit der </w:t>
+      </w:r>
+      <w:r>
+        <w:t>Ver-/ Ent</w:t>
+      </w:r>
+      <w:r>
+        <w:t>schlüsselungsfunktion (f</w:t>
+      </w:r>
+      <w:r>
+        <w:t>),</w:t>
+      </w:r>
+      <w:r>
+        <w:t xml:space="preserve"> weil dieser nur für den letztendlichen Empfänger der verschlüsselten Nachricht zugänglich sein soll.</w:t>
+      </w:r>
+      <w:r>
+        <w:t xml:space="preserve"> Die Nachricht (m) stellt eine Nachricht in </w:t>
+      </w:r>
+      <w:r>
+        <w:t xml:space="preserve">Klartext, aber </w:t>
+      </w:r>
+      <w:r>
+        <w:t xml:space="preserve">Binärschreibweise, dar. </w:t>
+      </w:r>
+      <w:r>
+        <w:t xml:space="preserve">Die Länge der Nachricht darf die der beiden </w:t>
+      </w:r>
+      <w:r>
+        <w:lastRenderedPageBreak/>
+        <w:t>Schlüssel (e, d) nicht überschreiten</w:t>
+      </w:r>
+      <w:r>
+        <w:t>. Falls die Nachricht länger ist wird sie in einzelne Blocks unterteil</w:t>
+      </w:r>
+      <w:r>
+        <w:t>t</w:t>
+      </w:r>
+      <w:r>
+        <w:t xml:space="preserve"> (m</w:t>
+      </w:r>
+      <w:r>
+        <w:rPr>
+          <w:vertAlign w:val="subscript"/>
+        </w:rPr>
+        <w:t>1</w:t>
+      </w:r>
+      <w:r>
+        <w:t>,</w:t>
+      </w:r>
+      <w:r>
+        <w:t xml:space="preserve"> </w:t>
+      </w:r>
+      <w:r>
+        <w:t>m</w:t>
+      </w:r>
+      <w:r>
+        <w:rPr>
+          <w:vertAlign w:val="subscript"/>
+        </w:rPr>
+        <w:t>2</w:t>
+      </w:r>
+      <w:r>
+        <w:t>,</w:t>
+      </w:r>
+      <w:r>
+        <w:t xml:space="preserve"> </w:t>
+      </w:r>
+      <w:r>
+        <w:t>m</w:t>
+      </w:r>
+      <w:r>
+        <w:rPr>
+          <w:vertAlign w:val="subscript"/>
+        </w:rPr>
+        <w:t>3</w:t>
+      </w:r>
+      <w:r>
+        <w:t>…</w:t>
+      </w:r>
+      <w:r>
+        <w:t>)</w:t>
+      </w:r>
+      <w:r>
+        <w:t xml:space="preserve"> somit arbeitet die asymmetrische Verschlüsselung Blockweise.</w:t>
+      </w:r>
+      <w:r>
+        <w:rPr>
+          <w:rStyle w:val="Funotenzeichen"/>
+        </w:rPr>
+        <w:footnoteReference w:id="12"/>
+      </w:r>
+    </w:p>
+    <w:p>
+      <w:pPr>
+        <w:pStyle w:val="Ausarbeitung"/>
+      </w:pPr>
+      <w:r>
         <w:rPr>
           <w:noProof/>
         </w:rPr>
-        <w:lastRenderedPageBreak/>
         <w:drawing>
-          <wp:anchor distT="0" distB="0" distL="114300" distR="114300" simplePos="0" relativeHeight="251664384" behindDoc="0" locked="0" layoutInCell="1" allowOverlap="1" wp14:anchorId="58282B7E" wp14:editId="0A4616AC">
+          <wp:anchor distT="0" distB="0" distL="114300" distR="114300" simplePos="0" relativeHeight="251664384" behindDoc="0" locked="0" layoutInCell="1" allowOverlap="1" wp14:anchorId="58282B7E" wp14:editId="581FDF41">
             <wp:simplePos x="0" y="0"/>
             <wp:positionH relativeFrom="margin">
-              <wp:align>right</wp:align>
+              <wp:align>left</wp:align>
             </wp:positionH>
             <wp:positionV relativeFrom="paragraph">
-              <wp:posOffset>278130</wp:posOffset>
+              <wp:posOffset>281940</wp:posOffset>
             </wp:positionV>
-            <wp:extent cx="5760720" cy="2556510"/>
+            <wp:extent cx="5760085" cy="2555875"/>
             <wp:effectExtent l="0" t="0" r="0" b="0"/>
             <wp:wrapTopAndBottom/>
             <wp:docPr id="2" name="Grafik 2"/>
@@ -2674,7 +2900,7 @@
                   <pic:spPr>
                     <a:xfrm>
                       <a:off x="0" y="0"/>
-                      <a:ext cx="5760720" cy="2556510"/>
+                      <a:ext cx="5775948" cy="2563146"/>
                     </a:xfrm>
                     <a:prstGeom prst="rect">
                       <a:avLst/>
@@ -2695,191 +2921,139 @@
     </w:p>
     <w:p>
       <w:pPr>
-        <w:pStyle w:val="Ausarbeitung"/>
-      </w:pPr>
-      <w:r>
-        <w:t>Abb</w:t>
-      </w:r>
-      <w:r>
+        <w:pStyle w:val="Beschriftung"/>
+      </w:pPr>
+      <w:bookmarkStart w:id="5" w:name="_Toc62054725"/>
+      <w:r>
+        <w:t xml:space="preserve">Abbildung </w:t>
+      </w:r>
+      <w:r>
+        <w:fldChar w:fldCharType="begin"/>
+      </w:r>
+      <w:r>
+        <w:instrText xml:space="preserve"> SEQ Abbildung \* ARABIC </w:instrText>
+      </w:r>
+      <w:r>
+        <w:fldChar w:fldCharType="separate"/>
+      </w:r>
+      <w:r>
+        <w:rPr>
+          <w:noProof/>
+        </w:rPr>
         <w:t>2</w:t>
       </w:r>
       <w:r>
-        <w:t>.: Asymmetrischen Verschlüsselung</w:t>
-      </w:r>
-      <w:r>
-        <w:t xml:space="preserve"> und Entschlüsselung</w:t>
-      </w:r>
-      <w:r>
-        <w:t xml:space="preserve">, </w:t>
-      </w:r>
-      <w:r>
-        <w:t>[6], Absatz 1.3.3.1</w:t>
-      </w:r>
-    </w:p>
-    <w:p>
-      <w:pPr>
-        <w:pStyle w:val="Ausarbeitung"/>
-        <w:jc w:val="left"/>
-      </w:pPr>
-      <w:r>
-        <w:t>Legende:</w:t>
-      </w:r>
-    </w:p>
-    <w:p>
-      <w:pPr>
-        <w:pStyle w:val="Ausarbeitung"/>
-        <w:ind w:left="708" w:firstLine="1"/>
-        <w:jc w:val="left"/>
-      </w:pPr>
-      <w:r>
-        <w:t>m: Klartext-Nachricht</w:t>
-      </w:r>
-      <w:r>
-        <w:br/>
-      </w:r>
-      <w:r>
-        <w:t xml:space="preserve">c: </w:t>
-      </w:r>
-      <w:r>
-        <w:t>Verschlüsselte</w:t>
-      </w:r>
-      <w:r>
-        <w:t>-Nachricht</w:t>
-      </w:r>
-      <w:r>
-        <w:br/>
-      </w:r>
-      <w:r>
-        <w:t>e: öffentlicher Verschlüsselungs-Schlüssel</w:t>
-      </w:r>
-      <w:r>
-        <w:br/>
-        <w:t>d: privater Entschlüsselungs-Schlüssel</w:t>
-      </w:r>
-      <w:r>
-        <w:br/>
-        <w:t>f: Verschlüsselungs- und Entschlüsselungsfunktion</w:t>
-      </w:r>
-    </w:p>
-    <w:p/>
-    <w:p>
-      <w:pPr>
-        <w:pStyle w:val="berschrift1"/>
-      </w:pPr>
-      <w:bookmarkStart w:id="4" w:name="_Toc61894176"/>
-      <w:r>
-        <w:t>Das RSA-Verfahren</w:t>
-      </w:r>
-      <w:bookmarkEnd w:id="4"/>
-    </w:p>
-    <w:p>
-      <w:pPr>
-        <w:pStyle w:val="Ausarbeitung"/>
-      </w:pPr>
-      <w:r>
-        <w:t xml:space="preserve">Wie </w:t>
-      </w:r>
-      <w:r>
-        <w:t xml:space="preserve">im Kapitel </w:t>
-      </w:r>
-      <w:r>
-        <w:t xml:space="preserve">Geschichte schon bereits erwähnt ist das RSA-Verfahren einer der ersten und bis heute bekanntesten Verfahren. </w:t>
-      </w:r>
-      <w:r>
-        <w:t xml:space="preserve">Die </w:t>
-      </w:r>
-      <w:r>
-        <w:t>Sicherheit dieses Verfahrens</w:t>
-      </w:r>
-      <w:r>
-        <w:t xml:space="preserve"> besteht daraus, große Zahlen in ihre Primfaktoren zu zerlegen. Da dies eine komplexe Vorgehensweise ist, besteht auch darin die Schwierigkeit dieses Verfahren zu knacken bzw. zu umgehen.</w:t>
+        <w:fldChar w:fldCharType="end"/>
       </w:r>
       <w:r>
         <w:t xml:space="preserve"> </w:t>
       </w:r>
       <w:r>
-        <w:rPr>
-          <w:rStyle w:val="Funotenzeichen"/>
-        </w:rPr>
-        <w:footnoteReference w:id="12"/>
-      </w:r>
-      <w:r>
-        <w:t xml:space="preserve"> </w:t>
-      </w:r>
-    </w:p>
-    <w:p>
-      <w:pPr>
-        <w:pStyle w:val="berschrift2"/>
-      </w:pPr>
-      <w:bookmarkStart w:id="5" w:name="_Toc61894177"/>
-      <w:r>
-        <w:t>Gilt es als sicher?</w:t>
+        <w:t>Asymmetrischen Verschlüsselung und Entschlüsselung, [6], Absatz 1.3.3.1</w:t>
       </w:r>
       <w:bookmarkEnd w:id="5"/>
     </w:p>
     <w:p>
       <w:pPr>
         <w:pStyle w:val="Ausarbeitung"/>
-      </w:pPr>
-      <w:r>
-        <w:t xml:space="preserve">Um zu beweisen, dass das RSA-Verfahren sicher ist muss es unmöglich sein, den privaten Schlüssel aus dem öffentlichen Schlüssel zu berechnen. Jedoch gilt es als genauso schwer aus dem öffentlichen Schlüssel den privaten Schlüssel abzuleiten als direkt das RSA-Modul in seine Primzahlen zu zerlegen. Was sagt dies nun? Es kann niemand beweisen, dass RSA sicher ist. Es </w:t>
-      </w:r>
-      <w:r>
-        <w:t>gilt</w:t>
-      </w:r>
-      <w:r>
-        <w:t xml:space="preserve"> als sicher, jedoch </w:t>
-      </w:r>
-      <w:r>
-        <w:t>weiß</w:t>
-      </w:r>
-      <w:r>
-        <w:t xml:space="preserve"> man nicht, ob es wirklich so ist. </w:t>
-      </w:r>
-      <w:r>
-        <w:t>Es gibt Argumente dafür, welche behaupten, dass das Faktorisierungsproblem seit Jahrhunderten als schwierig gilt, das Berechnen des Schlüssel</w:t>
-      </w:r>
-      <w:r>
-        <w:t>s</w:t>
-      </w:r>
-      <w:r>
-        <w:t xml:space="preserve"> jedoch genau so schwierig, somit ist es ein Beweis dafür, dass es generell schwierig ist, es zu knacken, jedoch lässt es Gegenargumente zu, und somit kein Beweis, dass es wirklich sicher ist. Seit längerer Zeit ist be</w:t>
-      </w:r>
-      <w:r>
-        <w:t>k</w:t>
-      </w:r>
-      <w:r>
-        <w:t>annt, dass Quantencomputer das Faktorisierungsproble</w:t>
-      </w:r>
-      <w:r>
-        <w:t>m</w:t>
-      </w:r>
-      <w:r>
-        <w:t xml:space="preserve">, </w:t>
-      </w:r>
-      <w:r>
-        <w:t>lösen können</w:t>
-      </w:r>
-      <w:r>
-        <w:rPr>
-          <w:rStyle w:val="Funotenzeichen"/>
-        </w:rPr>
-        <w:footnoteReference w:id="13"/>
+        <w:ind w:firstLine="0"/>
+        <w:jc w:val="left"/>
+        <w:rPr>
+          <w:sz w:val="18"/>
+          <w:szCs w:val="18"/>
+        </w:rPr>
+      </w:pPr>
+      <w:r>
+        <w:rPr>
+          <w:sz w:val="18"/>
+          <w:szCs w:val="18"/>
+        </w:rPr>
+        <w:t>Legende:</w:t>
       </w:r>
     </w:p>
     <w:p>
       <w:pPr>
         <w:pStyle w:val="Ausarbeitung"/>
-      </w:pPr>
+        <w:ind w:firstLine="0"/>
+        <w:jc w:val="left"/>
+        <w:rPr>
+          <w:sz w:val="18"/>
+          <w:szCs w:val="18"/>
+        </w:rPr>
+      </w:pPr>
+      <w:r>
+        <w:rPr>
+          <w:sz w:val="18"/>
+          <w:szCs w:val="18"/>
+        </w:rPr>
+        <w:t>m: Klartext-Nachricht</w:t>
+      </w:r>
+      <w:r>
+        <w:rPr>
+          <w:sz w:val="18"/>
+          <w:szCs w:val="18"/>
+        </w:rPr>
+        <w:br/>
+      </w:r>
+      <w:r>
+        <w:rPr>
+          <w:sz w:val="18"/>
+          <w:szCs w:val="18"/>
+        </w:rPr>
+        <w:t xml:space="preserve">c: </w:t>
+      </w:r>
+      <w:r>
+        <w:rPr>
+          <w:sz w:val="18"/>
+          <w:szCs w:val="18"/>
+        </w:rPr>
+        <w:t>Verschlüsselte</w:t>
+      </w:r>
+      <w:r>
+        <w:rPr>
+          <w:sz w:val="18"/>
+          <w:szCs w:val="18"/>
+        </w:rPr>
+        <w:t>-Nachricht</w:t>
+      </w:r>
+      <w:r>
+        <w:rPr>
+          <w:sz w:val="18"/>
+          <w:szCs w:val="18"/>
+        </w:rPr>
+        <w:br/>
+      </w:r>
+      <w:r>
+        <w:rPr>
+          <w:sz w:val="18"/>
+          <w:szCs w:val="18"/>
+        </w:rPr>
+        <w:t>e: öffentlicher Verschlüsselungs-Schlüssel</w:t>
+      </w:r>
+      <w:r>
+        <w:rPr>
+          <w:sz w:val="18"/>
+          <w:szCs w:val="18"/>
+        </w:rPr>
+        <w:br/>
+        <w:t>d: privater Entschlüsselungs-Schlüssel</w:t>
+      </w:r>
+      <w:r>
+        <w:rPr>
+          <w:sz w:val="18"/>
+          <w:szCs w:val="18"/>
+        </w:rPr>
+        <w:br/>
+        <w:t>f: Verschlüsselungs- und Entschlüsselungsfunktion</w:t>
+      </w:r>
     </w:p>
     <w:p>
       <w:pPr>
-        <w:pStyle w:val="berschrift2"/>
-      </w:pPr>
-      <w:bookmarkStart w:id="6" w:name="_Toc61894178"/>
-      <w:r>
-        <w:lastRenderedPageBreak/>
-        <w:t>Anwendungsfälle</w:t>
+        <w:pStyle w:val="berschrift1"/>
+      </w:pPr>
+      <w:bookmarkStart w:id="6" w:name="_Toc62055599"/>
+      <w:r>
+        <w:t>Das RSA-Verfahren</w:t>
       </w:r>
       <w:bookmarkEnd w:id="6"/>
     </w:p>
@@ -2888,6 +3062,675 @@
         <w:pStyle w:val="Ausarbeitung"/>
       </w:pPr>
       <w:r>
+        <w:t xml:space="preserve">Wie </w:t>
+      </w:r>
+      <w:r>
+        <w:t xml:space="preserve">im Kapitel </w:t>
+      </w:r>
+      <w:r>
+        <w:t xml:space="preserve">Geschichte schon bereits erwähnt ist das RSA-Verfahren einer der ersten und bis heute bekanntesten Verfahren. </w:t>
+      </w:r>
+      <w:r>
+        <w:t xml:space="preserve">Die </w:t>
+      </w:r>
+      <w:r>
+        <w:t>Sicherheit dieses Verfahrens</w:t>
+      </w:r>
+      <w:r>
+        <w:t xml:space="preserve"> besteht daraus, große Zahlen </w:t>
+      </w:r>
+      <w:r>
+        <w:t>in</w:t>
+      </w:r>
+      <w:r>
+        <w:t xml:space="preserve"> ihre Primfaktoren zu zerlegen. Da dies eine komplexe Vorgehensweise ist, besteht auch darin die Schwierigkeit </w:t>
+      </w:r>
+      <w:r>
+        <w:t xml:space="preserve">die RSA-Verschlüsselung </w:t>
+      </w:r>
+      <w:r>
+        <w:t>zu knacken bzw. zu umgehen.</w:t>
+      </w:r>
+      <w:r>
+        <w:t xml:space="preserve"> </w:t>
+      </w:r>
+      <w:r>
+        <w:rPr>
+          <w:rStyle w:val="Funotenzeichen"/>
+        </w:rPr>
+        <w:footnoteReference w:id="13"/>
+      </w:r>
+      <w:r>
+        <w:t xml:space="preserve"> </w:t>
+      </w:r>
+    </w:p>
+    <w:p>
+      <w:pPr>
+        <w:pStyle w:val="Ausarbeitung"/>
+      </w:pPr>
+      <w:r>
+        <w:t>Das RSA Verfahren beinhaltet folgende Formeln:</w:t>
+      </w:r>
+    </w:p>
+    <w:p>
+      <w:pPr>
+        <w:pStyle w:val="Ausarbeitung"/>
+        <w:rPr>
+          <w:rFonts w:cstheme="minorHAnsi"/>
+        </w:rPr>
+      </w:pPr>
+      <w:r>
+        <w:rPr>
+          <w:rFonts w:ascii="Times New Roman" w:hAnsi="Times New Roman" w:cs="Times New Roman"/>
+        </w:rPr>
+        <w:t>c = m</w:t>
+      </w:r>
+      <w:r>
+        <w:rPr>
+          <w:rFonts w:ascii="Times New Roman" w:hAnsi="Times New Roman" w:cs="Times New Roman"/>
+          <w:vertAlign w:val="superscript"/>
+        </w:rPr>
+        <w:t>e</w:t>
+      </w:r>
+      <w:r>
+        <w:rPr>
+          <w:rFonts w:ascii="Times New Roman" w:hAnsi="Times New Roman" w:cs="Times New Roman"/>
+        </w:rPr>
+        <w:t xml:space="preserve"> mod n</w:t>
+      </w:r>
+      <w:r>
+        <w:rPr>
+          <w:rFonts w:ascii="Times New Roman" w:hAnsi="Times New Roman" w:cs="Times New Roman"/>
+        </w:rPr>
+        <w:tab/>
+      </w:r>
+      <w:r>
+        <w:rPr>
+          <w:rFonts w:ascii="Times New Roman" w:hAnsi="Times New Roman" w:cs="Times New Roman"/>
+        </w:rPr>
+        <w:tab/>
+      </w:r>
+      <w:r>
+        <w:rPr>
+          <w:rFonts w:cstheme="minorHAnsi"/>
+        </w:rPr>
+        <w:t>(Verschl</w:t>
+      </w:r>
+      <w:r>
+        <w:rPr>
+          <w:rFonts w:cstheme="minorHAnsi"/>
+        </w:rPr>
+        <w:t xml:space="preserve">üsselung der Nachricht </w:t>
+      </w:r>
+      <w:r>
+        <w:rPr>
+          <w:rFonts w:cstheme="minorHAnsi"/>
+          <w:i/>
+        </w:rPr>
+        <w:t>m</w:t>
+      </w:r>
+      <w:r>
+        <w:rPr>
+          <w:rFonts w:cstheme="minorHAnsi"/>
+        </w:rPr>
+        <w:t xml:space="preserve"> in die verschlüsselte Nachricht </w:t>
+      </w:r>
+      <w:r>
+        <w:rPr>
+          <w:rFonts w:cstheme="minorHAnsi"/>
+          <w:i/>
+        </w:rPr>
+        <w:t>c</w:t>
+      </w:r>
+      <w:r>
+        <w:rPr>
+          <w:rFonts w:cstheme="minorHAnsi"/>
+        </w:rPr>
+        <w:t>)</w:t>
+      </w:r>
+    </w:p>
+    <w:p>
+      <w:pPr>
+        <w:pStyle w:val="Ausarbeitung"/>
+        <w:rPr>
+          <w:rFonts w:cstheme="minorHAnsi"/>
+          <w:i/>
+        </w:rPr>
+      </w:pPr>
+      <w:r>
+        <w:rPr>
+          <w:rFonts w:ascii="Times New Roman" w:hAnsi="Times New Roman" w:cs="Times New Roman"/>
+        </w:rPr>
+        <w:t>m = c</w:t>
+      </w:r>
+      <w:r>
+        <w:rPr>
+          <w:rFonts w:ascii="Times New Roman" w:hAnsi="Times New Roman" w:cs="Times New Roman"/>
+          <w:vertAlign w:val="superscript"/>
+        </w:rPr>
+        <w:t xml:space="preserve">d </w:t>
+      </w:r>
+      <w:r>
+        <w:rPr>
+          <w:rFonts w:ascii="Times New Roman" w:hAnsi="Times New Roman" w:cs="Times New Roman"/>
+        </w:rPr>
+        <w:t>mod n</w:t>
+      </w:r>
+      <w:r>
+        <w:rPr>
+          <w:rFonts w:ascii="Times New Roman" w:hAnsi="Times New Roman" w:cs="Times New Roman"/>
+        </w:rPr>
+        <w:tab/>
+      </w:r>
+      <w:r>
+        <w:rPr>
+          <w:rFonts w:ascii="Times New Roman" w:hAnsi="Times New Roman" w:cs="Times New Roman"/>
+        </w:rPr>
+        <w:tab/>
+      </w:r>
+      <w:r>
+        <w:rPr>
+          <w:rFonts w:cstheme="minorHAnsi"/>
+        </w:rPr>
+        <w:t>(Entsch</w:t>
+      </w:r>
+      <w:r>
+        <w:rPr>
+          <w:rFonts w:cstheme="minorHAnsi"/>
+        </w:rPr>
+        <w:t xml:space="preserve">lüsselung der Nachricht </w:t>
+      </w:r>
+      <w:r>
+        <w:rPr>
+          <w:rFonts w:cstheme="minorHAnsi"/>
+          <w:i/>
+        </w:rPr>
+        <w:t>c</w:t>
+      </w:r>
+      <w:r>
+        <w:rPr>
+          <w:rFonts w:cstheme="minorHAnsi"/>
+        </w:rPr>
+        <w:t xml:space="preserve"> in die verschlüsselte Nachricht </w:t>
+      </w:r>
+      <w:r>
+        <w:rPr>
+          <w:rFonts w:cstheme="minorHAnsi"/>
+          <w:i/>
+        </w:rPr>
+        <w:t>m)</w:t>
+      </w:r>
+    </w:p>
+    <w:p>
+      <w:pPr>
+        <w:pStyle w:val="Ausarbeitung"/>
+        <w:rPr>
+          <w:rFonts w:cstheme="minorHAnsi"/>
+        </w:rPr>
+      </w:pPr>
+      <w:r>
+        <w:rPr>
+          <w:rFonts w:cstheme="minorHAnsi"/>
+        </w:rPr>
+        <w:t xml:space="preserve">Dabei stehen </w:t>
+      </w:r>
+      <w:r>
+        <w:rPr>
+          <w:rFonts w:cstheme="minorHAnsi"/>
+          <w:i/>
+        </w:rPr>
+        <w:t>c,</w:t>
+      </w:r>
+      <w:r>
+        <w:rPr>
+          <w:rFonts w:cstheme="minorHAnsi"/>
+          <w:i/>
+        </w:rPr>
+        <w:t xml:space="preserve"> </w:t>
+      </w:r>
+      <w:r>
+        <w:rPr>
+          <w:rFonts w:cstheme="minorHAnsi"/>
+          <w:i/>
+        </w:rPr>
+        <w:t>m,</w:t>
+      </w:r>
+      <w:r>
+        <w:rPr>
+          <w:rFonts w:cstheme="minorHAnsi"/>
+          <w:i/>
+        </w:rPr>
+        <w:t xml:space="preserve"> </w:t>
+      </w:r>
+      <w:r>
+        <w:rPr>
+          <w:rFonts w:cstheme="minorHAnsi"/>
+          <w:i/>
+        </w:rPr>
+        <w:t xml:space="preserve">e </w:t>
+      </w:r>
+      <w:r>
+        <w:rPr>
+          <w:rFonts w:cstheme="minorHAnsi"/>
+        </w:rPr>
+        <w:t xml:space="preserve">&amp; </w:t>
+      </w:r>
+      <w:r>
+        <w:rPr>
+          <w:rFonts w:cstheme="minorHAnsi"/>
+          <w:i/>
+        </w:rPr>
+        <w:t>d</w:t>
+      </w:r>
+      <w:r>
+        <w:rPr>
+          <w:rFonts w:cstheme="minorHAnsi"/>
+        </w:rPr>
+        <w:t xml:space="preserve"> für die gleichen Bestandteile wie bei 4. (</w:t>
+      </w:r>
+      <w:r>
+        <w:rPr>
+          <w:rFonts w:cstheme="minorHAnsi"/>
+          <w:i/>
+        </w:rPr>
+        <w:t xml:space="preserve">4. Mathematischer Hintergrund) </w:t>
+      </w:r>
+      <w:r>
+        <w:rPr>
+          <w:rFonts w:cstheme="minorHAnsi"/>
+        </w:rPr>
+        <w:t>und</w:t>
+      </w:r>
+      <w:r>
+        <w:rPr>
+          <w:rFonts w:cstheme="minorHAnsi"/>
+          <w:i/>
+        </w:rPr>
+        <w:t xml:space="preserve"> n </w:t>
+      </w:r>
+      <w:r>
+        <w:rPr>
+          <w:rFonts w:cstheme="minorHAnsi"/>
+        </w:rPr>
+        <w:t xml:space="preserve">ist das Produkt aus zwei </w:t>
+      </w:r>
+      <w:r>
+        <w:rPr>
+          <w:rFonts w:cstheme="minorHAnsi"/>
+        </w:rPr>
+        <w:t>beliebigen</w:t>
+      </w:r>
+      <w:r>
+        <w:rPr>
+          <w:rFonts w:cstheme="minorHAnsi"/>
+        </w:rPr>
+        <w:t>, ungleichen</w:t>
+      </w:r>
+      <w:r>
+        <w:rPr>
+          <w:rFonts w:cstheme="minorHAnsi"/>
+        </w:rPr>
+        <w:t xml:space="preserve"> </w:t>
+      </w:r>
+      <w:r>
+        <w:rPr>
+          <w:rFonts w:cstheme="minorHAnsi"/>
+        </w:rPr>
+        <w:t xml:space="preserve">Primzahlen, welche bezüglich der geforderten Bitstellen (1024 oder 2048 Bit) mehrere hundert Dezimalstellen haben. Wer nun also die Verschlüsselung knacken will muss </w:t>
+      </w:r>
+      <w:r>
+        <w:rPr>
+          <w:rFonts w:cstheme="minorHAnsi"/>
+          <w:i/>
+        </w:rPr>
+        <w:t xml:space="preserve">n </w:t>
+      </w:r>
+      <w:r>
+        <w:rPr>
+          <w:rFonts w:cstheme="minorHAnsi"/>
+        </w:rPr>
+        <w:t>in seine Primfaktoren zerlegen</w:t>
+      </w:r>
+      <w:r>
+        <w:rPr>
+          <w:rFonts w:cstheme="minorHAnsi"/>
+        </w:rPr>
+        <w:t>. Dies ist</w:t>
+      </w:r>
+      <w:r>
+        <w:rPr>
+          <w:rFonts w:cstheme="minorHAnsi"/>
+        </w:rPr>
+        <w:t xml:space="preserve"> jedoch durch die Größe der beiden ursprünglich gewählten </w:t>
+      </w:r>
+      <w:r>
+        <w:rPr>
+          <w:rFonts w:cstheme="minorHAnsi"/>
+        </w:rPr>
+        <w:t>P</w:t>
+      </w:r>
+      <w:r>
+        <w:rPr>
+          <w:rFonts w:cstheme="minorHAnsi"/>
+        </w:rPr>
+        <w:t>rimzahlen</w:t>
+      </w:r>
+      <w:r>
+        <w:rPr>
+          <w:rFonts w:cstheme="minorHAnsi"/>
+        </w:rPr>
+        <w:t xml:space="preserve"> und somit auch durch die Größe von </w:t>
+      </w:r>
+      <w:r>
+        <w:rPr>
+          <w:rFonts w:cstheme="minorHAnsi"/>
+          <w:i/>
+        </w:rPr>
+        <w:t xml:space="preserve">n </w:t>
+      </w:r>
+      <w:r>
+        <w:rPr>
+          <w:rFonts w:cstheme="minorHAnsi"/>
+        </w:rPr>
+        <w:t xml:space="preserve"> nicht in </w:t>
+      </w:r>
+      <w:r>
+        <w:rPr>
+          <w:rFonts w:cstheme="minorHAnsi"/>
+        </w:rPr>
+        <w:t xml:space="preserve">einem praktischen </w:t>
+      </w:r>
+      <w:r>
+        <w:rPr>
+          <w:rFonts w:cstheme="minorHAnsi"/>
+        </w:rPr>
+        <w:t>Zeit</w:t>
+      </w:r>
+      <w:r>
+        <w:rPr>
+          <w:rFonts w:cstheme="minorHAnsi"/>
+        </w:rPr>
+        <w:t>raum</w:t>
+      </w:r>
+      <w:r>
+        <w:rPr>
+          <w:rFonts w:cstheme="minorHAnsi"/>
+        </w:rPr>
+        <w:t xml:space="preserve"> </w:t>
+      </w:r>
+      <w:r>
+        <w:rPr>
+          <w:rFonts w:cstheme="minorHAnsi"/>
+        </w:rPr>
+        <w:t>lösbar.</w:t>
+      </w:r>
+    </w:p>
+    <w:p>
+      <w:pPr>
+        <w:pStyle w:val="Ausarbeitung"/>
+        <w:rPr>
+          <w:rFonts w:ascii="Times New Roman" w:hAnsi="Times New Roman" w:cs="Times New Roman"/>
+        </w:rPr>
+      </w:pPr>
+    </w:p>
+    <w:p>
+      <w:pPr>
+        <w:pStyle w:val="berschrift2"/>
+      </w:pPr>
+      <w:bookmarkStart w:id="7" w:name="_Toc62055600"/>
+      <w:r>
+        <w:lastRenderedPageBreak/>
+        <w:t>Gilt es als sicher?</w:t>
+      </w:r>
+      <w:bookmarkEnd w:id="7"/>
+    </w:p>
+    <w:p>
+      <w:pPr>
+        <w:pStyle w:val="Ausarbeitung"/>
+      </w:pPr>
+      <w:r>
+        <w:t>Um zu beweisen, dass das RSA-Verfahren sicher ist muss es</w:t>
+      </w:r>
+      <w:r>
+        <w:t xml:space="preserve"> praktisch</w:t>
+      </w:r>
+      <w:r>
+        <w:t xml:space="preserve"> unmöglich sein, den privaten Schlüssel aus dem öffentlichen Schlüssel zu berechnen. Jedoch gilt es als genauso schwer </w:t>
+      </w:r>
+      <w:r>
+        <w:t>den Divisor (</w:t>
+      </w:r>
+      <w:r>
+        <w:rPr>
+          <w:rFonts w:ascii="Times New Roman" w:hAnsi="Times New Roman" w:cs="Times New Roman"/>
+        </w:rPr>
+        <w:t>n</w:t>
+      </w:r>
+      <w:r>
+        <w:t>) des</w:t>
+      </w:r>
+      <w:r>
+        <w:t xml:space="preserve"> RSA-Modul</w:t>
+      </w:r>
+      <w:r>
+        <w:t>s</w:t>
+      </w:r>
+      <w:r>
+        <w:t xml:space="preserve"> in seine </w:t>
+      </w:r>
+      <w:r>
+        <w:t xml:space="preserve">Primfaktoren </w:t>
+      </w:r>
+      <w:r>
+        <w:t xml:space="preserve">zu zerlegen. Was sagt dies nun? Es kann </w:t>
+      </w:r>
+      <w:r>
+        <w:t>nicht</w:t>
+      </w:r>
+      <w:r>
+        <w:t xml:space="preserve"> </w:t>
+      </w:r>
+      <w:r>
+        <w:t>bewiesen werden</w:t>
+      </w:r>
+      <w:r>
+        <w:t xml:space="preserve">, dass RSA sicher ist. Es </w:t>
+      </w:r>
+      <w:r>
+        <w:t>gilt</w:t>
+      </w:r>
+      <w:r>
+        <w:t xml:space="preserve"> als sicher, jedoch </w:t>
+      </w:r>
+      <w:r>
+        <w:t>weiß</w:t>
+      </w:r>
+      <w:r>
+        <w:t xml:space="preserve"> man nicht, ob es wirklich so ist. </w:t>
+      </w:r>
+      <w:r>
+        <w:t>Es gibt Argumente dafür, welche behaupten, dass das Faktorisierungsproblem</w:t>
+      </w:r>
+      <w:r>
+        <w:t xml:space="preserve"> (</w:t>
+      </w:r>
+      <w:r>
+        <w:rPr>
+          <w:i/>
+        </w:rPr>
+        <w:t>hier Primfaktorzerlegung</w:t>
+      </w:r>
+      <w:r>
+        <w:t>)</w:t>
+      </w:r>
+      <w:r>
+        <w:t xml:space="preserve"> seit Jahrhunderten als schwierig gilt,</w:t>
+      </w:r>
+      <w:r>
+        <w:t xml:space="preserve"> </w:t>
+      </w:r>
+      <w:r>
+        <w:t xml:space="preserve">das Berechnen des </w:t>
+      </w:r>
+      <w:r>
+        <w:t xml:space="preserve">privaten </w:t>
+      </w:r>
+      <w:r>
+        <w:t>Schlüssel</w:t>
+      </w:r>
+      <w:r>
+        <w:t>s</w:t>
+      </w:r>
+      <w:r>
+        <w:t xml:space="preserve"> </w:t>
+      </w:r>
+      <w:r>
+        <w:t>ist aber</w:t>
+      </w:r>
+      <w:r>
+        <w:t xml:space="preserve"> genau so schwierig</w:t>
+      </w:r>
+      <w:r>
+        <w:t>.</w:t>
+      </w:r>
+      <w:r>
+        <w:t xml:space="preserve"> </w:t>
+      </w:r>
+      <w:r>
+        <w:t>S</w:t>
+      </w:r>
+      <w:r>
+        <w:t xml:space="preserve">omit ist es ein </w:t>
+      </w:r>
+      <w:r>
+        <w:t>Hinweis</w:t>
+      </w:r>
+      <w:r>
+        <w:t xml:space="preserve"> dafür, dass </w:t>
+      </w:r>
+      <w:r>
+        <w:t>es sich als schwierig darstellt</w:t>
+      </w:r>
+      <w:r>
+        <w:t>, es zu knacken</w:t>
+      </w:r>
+      <w:r>
+        <w:t xml:space="preserve">, jedoch </w:t>
+      </w:r>
+      <w:r>
+        <w:t>lässt</w:t>
+      </w:r>
+      <w:r>
+        <w:t xml:space="preserve"> es</w:t>
+      </w:r>
+      <w:r>
+        <w:t xml:space="preserve"> Gegenargumente zu und </w:t>
+      </w:r>
+      <w:r>
+        <w:t xml:space="preserve">ist </w:t>
+      </w:r>
+      <w:r>
+        <w:t>somit</w:t>
+      </w:r>
+      <w:r>
+        <w:t xml:space="preserve"> </w:t>
+      </w:r>
+      <w:r>
+        <w:t>kein Beweis, dass es wirklich sicher ist. Seit längerer Zeit ist be</w:t>
+      </w:r>
+      <w:r>
+        <w:t>k</w:t>
+      </w:r>
+      <w:r>
+        <w:t>annt, dass Quantencomputer das Faktorisierungsproble</w:t>
+      </w:r>
+      <w:r>
+        <w:t>m</w:t>
+      </w:r>
+      <w:r>
+        <w:t xml:space="preserve"> in einer verhältnismäßigen Zeit</w:t>
+      </w:r>
+      <w:r>
+        <w:t xml:space="preserve"> </w:t>
+      </w:r>
+      <w:r>
+        <w:t>lösen können</w:t>
+      </w:r>
+      <w:r>
+        <w:t>, solange diese aber noch nicht wirklich zugänglich sind, gilt das Verfahren als sicher.</w:t>
+      </w:r>
+      <w:r>
+        <w:rPr>
+          <w:rStyle w:val="Funotenzeichen"/>
+        </w:rPr>
+        <w:footnoteReference w:id="14"/>
+      </w:r>
+    </w:p>
+    <w:p>
+      <w:pPr>
+        <w:pStyle w:val="Ausarbeitung"/>
+      </w:pPr>
+      <w:r>
+        <w:t>Schlussendlich gilt, wenn die Primzahlen richtig gewählt sind</w:t>
+      </w:r>
+      <w:r>
+        <w:t xml:space="preserve"> </w:t>
+      </w:r>
+      <w:r>
+        <w:t>und eine sichere Variante von RSA</w:t>
+      </w:r>
+      <w:r>
+        <w:t xml:space="preserve"> </w:t>
+      </w:r>
+      <w:r>
+        <w:t xml:space="preserve">verwendet wird, so ist die einzige bekannte Möglichkeit RSA </w:t>
+      </w:r>
+      <w:r>
+        <w:t xml:space="preserve">mit einer deterministischen Rechenmaschine </w:t>
+      </w:r>
+      <w:r>
+        <w:t xml:space="preserve">zu brechen das </w:t>
+      </w:r>
+      <w:r>
+        <w:t xml:space="preserve">Faktorisieren von </w:t>
+      </w:r>
+      <w:r>
+        <w:rPr>
+          <w:i/>
+        </w:rPr>
+        <w:t xml:space="preserve">n. </w:t>
+      </w:r>
+      <w:r>
+        <w:t>Da die gewählten Primzahlen meist hoch komplex sind, scheitert ein klassischer Computer daran</w:t>
+      </w:r>
+      <w:r>
+        <w:t>, dies in einer brauchbaren Zeit zu erledigen</w:t>
+      </w:r>
+      <w:r>
+        <w:t>.</w:t>
+      </w:r>
+      <w:r>
+        <w:rPr>
+          <w:rStyle w:val="Funotenzeichen"/>
+        </w:rPr>
+        <w:footnoteReference w:id="15"/>
+      </w:r>
+    </w:p>
+    <w:p>
+      <w:pPr>
+        <w:pStyle w:val="berschrift2"/>
+      </w:pPr>
+      <w:bookmarkStart w:id="8" w:name="_Toc62055601"/>
+      <w:r>
+        <w:t>Anwendungsfälle</w:t>
+      </w:r>
+      <w:bookmarkEnd w:id="8"/>
+    </w:p>
+    <w:p>
+      <w:pPr>
+        <w:pStyle w:val="Ausarbeitung"/>
+      </w:pPr>
+      <w:r>
         <w:t xml:space="preserve">Das </w:t>
       </w:r>
       <w:r>
@@ -2900,7 +3743,7 @@
         <w:rPr>
           <w:rStyle w:val="Funotenzeichen"/>
         </w:rPr>
-        <w:footnoteReference w:id="14"/>
+        <w:footnoteReference w:id="16"/>
       </w:r>
     </w:p>
     <w:p>
@@ -2912,7 +3755,7 @@
         </w:numPr>
       </w:pPr>
       <w:r>
-        <w:t>Emailverkehr (OpenPGP oder S/MIME)</w:t>
+        <w:t>Emailverkehr (PGP oder S/MIME)</w:t>
       </w:r>
     </w:p>
     <w:p>
@@ -2967,11 +3810,11 @@
       <w:pPr>
         <w:pStyle w:val="berschrift1"/>
       </w:pPr>
-      <w:bookmarkStart w:id="7" w:name="_Toc61894179"/>
+      <w:bookmarkStart w:id="9" w:name="_Toc62055602"/>
       <w:r>
         <w:t>Vor und Nachteile der asymmetrischen Verschlüsselung</w:t>
       </w:r>
-      <w:bookmarkEnd w:id="7"/>
+      <w:bookmarkEnd w:id="9"/>
     </w:p>
     <w:p/>
     <w:tbl>
@@ -3024,7 +3867,19 @@
           </w:p>
           <w:p>
             <w:r>
-              <w:t xml:space="preserve">Außerdem gibt es im Vergleich zu der symmetrischen Verschlüsselung nicht mehr dieses Problem, dass man beim Schlüsselaustausch einen sicheren Übergabeweg haben muss. Weil der Öffentliche Schlüssel für jeden zugänglich sein kann, </w:t>
+              <w:t xml:space="preserve">Außerdem gibt es im Vergleich zu der symmetrischen Verschlüsselung nicht mehr dieses Problem, dass beim Schlüsselaustausch </w:t>
+            </w:r>
+            <w:r>
+              <w:t xml:space="preserve">auf </w:t>
+            </w:r>
+            <w:r>
+              <w:t xml:space="preserve">einen sicheren Übergabeweg </w:t>
+            </w:r>
+            <w:r>
+              <w:t>geachtet werden muss</w:t>
+            </w:r>
+            <w:r>
+              <w:t xml:space="preserve">. Weil der Öffentliche Schlüssel für jeden zugänglich sein kann, </w:t>
             </w:r>
             <w:r>
               <w:t>muss dieser nicht geheim ausgetauscht werden.</w:t>
@@ -3038,7 +3893,7 @@
               <w:rPr>
                 <w:rStyle w:val="Funotenzeichen"/>
               </w:rPr>
-              <w:footnoteReference w:id="15"/>
+              <w:footnoteReference w:id="17"/>
             </w:r>
           </w:p>
           <w:p/>
@@ -3049,6 +3904,7 @@
           </w:tcPr>
           <w:p>
             <w:r>
+              <w:lastRenderedPageBreak/>
               <w:t>Komplexere Verfahren sind immer rechenintensiver und somit auch langsamer als einfacher konzipierte Verfahren wie es zum Beispiel die symmetrische Verschlüsselung ist.</w:t>
             </w:r>
           </w:p>
@@ -3059,7 +3915,11 @@
           </w:p>
           <w:p>
             <w:r>
-              <w:t xml:space="preserve">Außerdem kann ein „Man-in-the-Middle Angriff“ die Sicherheit und somit auch die Übertragung des Verfahrens gefährden, in dem er sich einfach zwischen die zwei Fronten stellt und die Schlüssel vortäuscht ohne, dass der Sender oder der Empfänger davon mitbekommt, dass ihre komplette Kommunikation abgehört wird. </w:t>
+              <w:t xml:space="preserve">Außerdem kann ein „Man-in-the-Middle Angriff“ die Sicherheit und somit auch die Übertragung des Verfahrens gefährden, in dem er sich einfach zwischen die zwei Fronten stellt und die Schlüssel vortäuscht ohne, dass der Sender oder </w:t>
+            </w:r>
+            <w:r>
+              <w:lastRenderedPageBreak/>
+              <w:t xml:space="preserve">der Empfänger davon mitbekommt, dass ihre komplette Kommunikation abgehört wird. </w:t>
             </w:r>
           </w:p>
           <w:p>
@@ -3070,99 +3930,418 @@
               <w:rPr>
                 <w:rStyle w:val="Funotenzeichen"/>
               </w:rPr>
-              <w:footnoteReference w:id="16"/>
+              <w:footnoteReference w:id="18"/>
             </w:r>
           </w:p>
           <w:p/>
         </w:tc>
       </w:tr>
     </w:tbl>
+    <w:p>
+      <w:pPr>
+        <w:pStyle w:val="berschrift1"/>
+      </w:pPr>
+      <w:bookmarkStart w:id="10" w:name="_Toc62055603"/>
+      <w:r>
+        <w:lastRenderedPageBreak/>
+        <w:t>Hybride Verschlüsselung</w:t>
+      </w:r>
+      <w:bookmarkEnd w:id="10"/>
+    </w:p>
+    <w:p>
+      <w:pPr>
+        <w:pStyle w:val="Ausarbeitung"/>
+      </w:pPr>
+      <w:r>
+        <w:t>Wie schon in der Einleitung erwähnt, gibt es ein hybrides Verschlüsselungsverfahren, welches die Vorteile der asymmetrischen- und der symmetrischen Verschlüsselung nutzt</w:t>
+      </w:r>
+      <w:r>
+        <w:t>.</w:t>
+      </w:r>
+    </w:p>
+    <w:p>
+      <w:pPr>
+        <w:pStyle w:val="Ausarbeitung"/>
+      </w:pPr>
+      <w:r>
+        <w:t xml:space="preserve">Zuallererst wird ein Schlüssel generiert auf Basis des symmetrischen Verschlüsselungsverfahren, der sogenannte Sitzungsschlüssel.  Dieser </w:t>
+      </w:r>
+      <w:r>
+        <w:t>Sitzung</w:t>
+      </w:r>
+      <w:r>
+        <w:t>s</w:t>
+      </w:r>
+      <w:r>
+        <w:t>s</w:t>
+      </w:r>
+      <w:r>
+        <w:t>chlüssel wird mit einem asymmetrischen Verfahren verschlüsselt</w:t>
+      </w:r>
+      <w:r>
+        <w:t>,</w:t>
+      </w:r>
+      <w:r>
+        <w:t xml:space="preserve"> heißt, dass der Empfänger dem Sender einen öffentlichen Schlüssel übergibt, mit dem er dann den </w:t>
+      </w:r>
+      <w:r>
+        <w:t>Sitzungsschlüssel verschlüsseln kann.</w:t>
+      </w:r>
+      <w:r>
+        <w:t xml:space="preserve"> Im Anschluss wird d</w:t>
+      </w:r>
+      <w:r>
+        <w:t>ie Nachricht mit dem Sitzungsschlüssel verschlüsselt und der verschlüsselte Sitzungsschlüssel mit der verschlüsselten Nachricht übergeben. Der Empfänger kann zuerst mit seinem privaten Schlüssel den Sitzungsschlüssel entschlüsseln und anschließen mit diesem die eigentliche Nachricht entschlüsseln.</w:t>
+      </w:r>
+    </w:p>
+    <w:p>
+      <w:pPr>
+        <w:pStyle w:val="Ausarbeitung"/>
+      </w:pPr>
+      <w:r>
+        <w:t xml:space="preserve">Vorteil: </w:t>
+      </w:r>
+      <w:r>
+        <w:t>D</w:t>
+      </w:r>
+      <w:r>
+        <w:t xml:space="preserve">as Problem, dass man den Schlüssel der symmetrischen Verschlüsselung nicht geheim übergeben kann </w:t>
+      </w:r>
+      <w:r>
+        <w:t xml:space="preserve">existiert nicht mehr </w:t>
+      </w:r>
+      <w:r>
+        <w:t xml:space="preserve">und die höhere Geschwindigkeit der symmetrischen Verschlüsselung beim </w:t>
+      </w:r>
+      <w:r>
+        <w:t>Entschlüsseln</w:t>
+      </w:r>
+      <w:r>
+        <w:t xml:space="preserve"> der eigentlichen Nachricht</w:t>
+      </w:r>
+      <w:r>
+        <w:t xml:space="preserve"> wird genutzt</w:t>
+      </w:r>
+      <w:r>
+        <w:t>.</w:t>
+      </w:r>
+    </w:p>
+    <w:p>
+      <w:pPr>
+        <w:pStyle w:val="Ausarbeitung"/>
+      </w:pPr>
+      <w:r>
+        <w:rPr>
+          <w:noProof/>
+        </w:rPr>
+        <w:drawing>
+          <wp:inline distT="0" distB="0" distL="0" distR="0" wp14:anchorId="44D3B169" wp14:editId="7A752CBA">
+            <wp:extent cx="4190365" cy="2840990"/>
+            <wp:effectExtent l="0" t="0" r="635" b="0"/>
+            <wp:docPr id="3" name="Grafik 3" descr="Hybride Verschlüsselung - Wikiwand"/>
+            <wp:cNvGraphicFramePr>
+              <a:graphicFrameLocks xmlns:a="http://schemas.openxmlformats.org/drawingml/2006/main" noChangeAspect="1"/>
+            </wp:cNvGraphicFramePr>
+            <a:graphic xmlns:a="http://schemas.openxmlformats.org/drawingml/2006/main">
+              <a:graphicData uri="http://schemas.openxmlformats.org/drawingml/2006/picture">
+                <pic:pic xmlns:pic="http://schemas.openxmlformats.org/drawingml/2006/picture">
+                  <pic:nvPicPr>
+                    <pic:cNvPr id="0" name="Picture 1" descr="Hybride Verschlüsselung - Wikiwand"/>
+                    <pic:cNvPicPr>
+                      <a:picLocks noChangeAspect="1" noChangeArrowheads="1"/>
+                    </pic:cNvPicPr>
+                  </pic:nvPicPr>
+                  <pic:blipFill>
+                    <a:blip r:embed="rId17">
+                      <a:extLst>
+                        <a:ext uri="{28A0092B-C50C-407E-A947-70E740481C1C}">
+                          <a14:useLocalDpi xmlns:a14="http://schemas.microsoft.com/office/drawing/2010/main" val="0"/>
+                        </a:ext>
+                      </a:extLst>
+                    </a:blip>
+                    <a:srcRect/>
+                    <a:stretch>
+                      <a:fillRect/>
+                    </a:stretch>
+                  </pic:blipFill>
+                  <pic:spPr bwMode="auto">
+                    <a:xfrm>
+                      <a:off x="0" y="0"/>
+                      <a:ext cx="4190365" cy="2840990"/>
+                    </a:xfrm>
+                    <a:prstGeom prst="rect">
+                      <a:avLst/>
+                    </a:prstGeom>
+                    <a:noFill/>
+                    <a:ln>
+                      <a:noFill/>
+                    </a:ln>
+                  </pic:spPr>
+                </pic:pic>
+              </a:graphicData>
+            </a:graphic>
+          </wp:inline>
+        </w:drawing>
+      </w:r>
+    </w:p>
+    <w:p>
+      <w:pPr>
+        <w:pStyle w:val="Beschriftung"/>
+      </w:pPr>
+      <w:bookmarkStart w:id="11" w:name="_Toc62054726"/>
+      <w:r>
+        <w:t xml:space="preserve">Abbildung </w:t>
+      </w:r>
+      <w:r>
+        <w:fldChar w:fldCharType="begin"/>
+      </w:r>
+      <w:r>
+        <w:instrText xml:space="preserve"> SEQ Abbildung \* ARABIC </w:instrText>
+      </w:r>
+      <w:r>
+        <w:fldChar w:fldCharType="separate"/>
+      </w:r>
+      <w:r>
+        <w:rPr>
+          <w:noProof/>
+        </w:rPr>
+        <w:t>3</w:t>
+      </w:r>
+      <w:r>
+        <w:fldChar w:fldCharType="end"/>
+      </w:r>
+      <w:r>
+        <w:t xml:space="preserve"> Schaubild </w:t>
+      </w:r>
+      <w:proofErr w:type="gramStart"/>
+      <w:r>
+        <w:t>einer hybride Ver- und Entschlüsselung</w:t>
+      </w:r>
+      <w:proofErr w:type="gramEnd"/>
+      <w:r>
+        <w:t>, [8]</w:t>
+      </w:r>
+      <w:bookmarkEnd w:id="11"/>
+    </w:p>
+    <w:p/>
     <w:p/>
     <w:p>
       <w:pPr>
         <w:pStyle w:val="berschrift1"/>
       </w:pPr>
-      <w:bookmarkStart w:id="8" w:name="_Toc61894180"/>
-      <w:r>
-        <w:t>Hybride Verschlüsselung</w:t>
-      </w:r>
-      <w:bookmarkEnd w:id="8"/>
+      <w:bookmarkStart w:id="12" w:name="_Toc62055604"/>
+      <w:r>
+        <w:lastRenderedPageBreak/>
+        <w:t>Abbildungsverzeichnis</w:t>
+      </w:r>
+      <w:bookmarkEnd w:id="12"/>
     </w:p>
     <w:p>
       <w:pPr>
-        <w:pStyle w:val="Ausarbeitung"/>
-      </w:pPr>
-      <w:r>
-        <w:t>Wie schon in der Einleitung erwähnt, gibt es ein hybrides Verschlüsselungsverfahren, welches die Vorteile der asymmetrischen- und der symmetrischen Verschlüsselung nutzt</w:t>
-      </w:r>
-      <w:r>
-        <w:t>.</w:t>
+        <w:pStyle w:val="Abbildungsverzeichnis"/>
+        <w:tabs>
+          <w:tab w:val="right" w:leader="dot" w:pos="9062"/>
+        </w:tabs>
+        <w:rPr>
+          <w:rFonts w:eastAsiaTheme="minorEastAsia"/>
+          <w:noProof/>
+          <w:lang w:eastAsia="de-DE"/>
+        </w:rPr>
+      </w:pPr>
+      <w:r>
+        <w:fldChar w:fldCharType="begin"/>
+      </w:r>
+      <w:r>
+        <w:instrText xml:space="preserve"> TOC \c "Abbildung" </w:instrText>
+      </w:r>
+      <w:r>
+        <w:fldChar w:fldCharType="separate"/>
+      </w:r>
+      <w:r>
+        <w:rPr>
+          <w:noProof/>
+        </w:rPr>
+        <w:t>Abbildung 1 Ablauf der Asymmetrischen Verschlüsselung, Lorenz Faber</w:t>
+      </w:r>
+      <w:r>
+        <w:rPr>
+          <w:noProof/>
+        </w:rPr>
+        <w:tab/>
+      </w:r>
+      <w:r>
+        <w:rPr>
+          <w:noProof/>
+        </w:rPr>
+        <w:fldChar w:fldCharType="begin"/>
+      </w:r>
+      <w:r>
+        <w:rPr>
+          <w:noProof/>
+        </w:rPr>
+        <w:instrText xml:space="preserve"> PAGEREF _Toc62054724 \h </w:instrText>
+      </w:r>
+      <w:r>
+        <w:rPr>
+          <w:noProof/>
+        </w:rPr>
+      </w:r>
+      <w:r>
+        <w:rPr>
+          <w:noProof/>
+        </w:rPr>
+        <w:fldChar w:fldCharType="separate"/>
+      </w:r>
+      <w:r>
+        <w:rPr>
+          <w:noProof/>
+        </w:rPr>
+        <w:t>3</w:t>
+      </w:r>
+      <w:r>
+        <w:rPr>
+          <w:noProof/>
+        </w:rPr>
+        <w:fldChar w:fldCharType="end"/>
       </w:r>
     </w:p>
     <w:p>
       <w:pPr>
-        <w:pStyle w:val="Ausarbeitung"/>
-      </w:pPr>
-      <w:r>
-        <w:t xml:space="preserve">Zuallererst wird ein Schlüssel generiert auf Basis des symmetrischen Verschlüsselungsverfahren, der sogenannte Sitzungsschlüssel.  Dieser </w:t>
-      </w:r>
-      <w:r>
-        <w:t>Sitzung</w:t>
-      </w:r>
-      <w:r>
-        <w:t>s</w:t>
-      </w:r>
-      <w:r>
-        <w:t>s</w:t>
-      </w:r>
-      <w:r>
-        <w:t>chlüssel wird mit einem asymmetrischen Verfahren verschlüsselt</w:t>
-      </w:r>
-      <w:r>
-        <w:t>,</w:t>
-      </w:r>
-      <w:r>
-        <w:t xml:space="preserve"> heißt, dass der Empfänger dem Sender einen öffentlichen Schlüssel übergibt, mit dem er dann den </w:t>
-      </w:r>
-      <w:r>
-        <w:t xml:space="preserve">Sitzungsschlüssel verschlüsseln kann. Die Nachricht wird dann mit dem Sitzungsschlüssel verschlüsselt und anschließend wird der verschlüsselte Sitzungsschlüssel mit der danke dem Sitzungsschlüssel verschlüsselten Nachricht übergeben. Der </w:t>
-      </w:r>
-      <w:r>
-        <w:lastRenderedPageBreak/>
-        <w:t>Empfänger kann zuerst mit seinem privaten Schlüssel den Sitzungsschlüssel entschlüsseln und anschließen mit diesem die eigentliche Nachricht entschlüsseln.</w:t>
+        <w:pStyle w:val="Abbildungsverzeichnis"/>
+        <w:tabs>
+          <w:tab w:val="right" w:leader="dot" w:pos="9062"/>
+        </w:tabs>
+        <w:rPr>
+          <w:rFonts w:eastAsiaTheme="minorEastAsia"/>
+          <w:noProof/>
+          <w:lang w:eastAsia="de-DE"/>
+        </w:rPr>
+      </w:pPr>
+      <w:r>
+        <w:rPr>
+          <w:noProof/>
+        </w:rPr>
+        <w:t>Abbildung 2 Asymmetrischen Verschlüsselung und Entschlüsselung, [6], Absatz 1.3.3.1</w:t>
+      </w:r>
+      <w:r>
+        <w:rPr>
+          <w:noProof/>
+        </w:rPr>
+        <w:tab/>
+      </w:r>
+      <w:r>
+        <w:rPr>
+          <w:noProof/>
+        </w:rPr>
+        <w:fldChar w:fldCharType="begin"/>
+      </w:r>
+      <w:r>
+        <w:rPr>
+          <w:noProof/>
+        </w:rPr>
+        <w:instrText xml:space="preserve"> PAGEREF _Toc62054725 \h </w:instrText>
+      </w:r>
+      <w:r>
+        <w:rPr>
+          <w:noProof/>
+        </w:rPr>
+      </w:r>
+      <w:r>
+        <w:rPr>
+          <w:noProof/>
+        </w:rPr>
+        <w:fldChar w:fldCharType="separate"/>
+      </w:r>
+      <w:r>
+        <w:rPr>
+          <w:noProof/>
+        </w:rPr>
+        <w:t>4</w:t>
+      </w:r>
+      <w:r>
+        <w:rPr>
+          <w:noProof/>
+        </w:rPr>
+        <w:fldChar w:fldCharType="end"/>
       </w:r>
     </w:p>
     <w:p>
       <w:pPr>
-        <w:pStyle w:val="Ausarbeitung"/>
-      </w:pPr>
-      <w:r>
-        <w:t xml:space="preserve">Vorteil: Man hat nicht mehr das Problem, dass man den Schlüssel der symmetrischen Verschlüsselung nicht geheim übergeben kann und man nutzt die höhere Geschwindigkeit der symmetrischen Verschlüsselung beim </w:t>
-      </w:r>
-      <w:r>
-        <w:t>Entschlüsseln</w:t>
-      </w:r>
-      <w:r>
-        <w:t xml:space="preserve"> der eigentlichen Nachricht.</w:t>
+        <w:pStyle w:val="Abbildungsverzeichnis"/>
+        <w:tabs>
+          <w:tab w:val="right" w:leader="dot" w:pos="9062"/>
+        </w:tabs>
+        <w:rPr>
+          <w:rFonts w:eastAsiaTheme="minorEastAsia"/>
+          <w:noProof/>
+          <w:lang w:eastAsia="de-DE"/>
+        </w:rPr>
+      </w:pPr>
+      <w:r>
+        <w:rPr>
+          <w:noProof/>
+        </w:rPr>
+        <w:t>Abbildung 3 Schaubild einer hybride Ver- und Entschlüsselung, [8]</w:t>
+      </w:r>
+      <w:r>
+        <w:rPr>
+          <w:noProof/>
+        </w:rPr>
+        <w:tab/>
+      </w:r>
+      <w:r>
+        <w:rPr>
+          <w:noProof/>
+        </w:rPr>
+        <w:fldChar w:fldCharType="begin"/>
+      </w:r>
+      <w:r>
+        <w:rPr>
+          <w:noProof/>
+        </w:rPr>
+        <w:instrText xml:space="preserve"> PAGEREF _Toc62054726 \h </w:instrText>
+      </w:r>
+      <w:r>
+        <w:rPr>
+          <w:noProof/>
+        </w:rPr>
+      </w:r>
+      <w:r>
+        <w:rPr>
+          <w:noProof/>
+        </w:rPr>
+        <w:fldChar w:fldCharType="separate"/>
+      </w:r>
+      <w:r>
+        <w:rPr>
+          <w:noProof/>
+        </w:rPr>
+        <w:t>6</w:t>
+      </w:r>
+      <w:r>
+        <w:rPr>
+          <w:noProof/>
+        </w:rPr>
+        <w:fldChar w:fldCharType="end"/>
       </w:r>
     </w:p>
     <w:p>
-      <w:pPr>
-        <w:pStyle w:val="Ausarbeitung"/>
-      </w:pPr>
+      <w:r>
+        <w:fldChar w:fldCharType="end"/>
+      </w:r>
     </w:p>
     <w:p>
       <w:pPr>
         <w:pStyle w:val="berschrift1"/>
       </w:pPr>
-      <w:bookmarkStart w:id="9" w:name="_Toc61894181"/>
+      <w:bookmarkStart w:id="13" w:name="_Toc62055605"/>
       <w:r>
         <w:t>Literatur</w:t>
       </w:r>
       <w:r>
         <w:t>verzeichnis</w:t>
       </w:r>
-      <w:bookmarkEnd w:id="9"/>
+      <w:bookmarkEnd w:id="13"/>
     </w:p>
     <w:p>
       <w:pPr>
@@ -3193,7 +4372,7 @@
       <w:r>
         <w:t xml:space="preserve">[online] </w:t>
       </w:r>
-      <w:hyperlink r:id="rId17" w:history="1">
+      <w:hyperlink r:id="rId18" w:history="1">
         <w:r>
           <w:rPr>
             <w:rStyle w:val="Hyperlink"/>
@@ -3249,7 +4428,7 @@
       <w:r>
         <w:t xml:space="preserve">Asymmetrische Kryptografie (Verschlüsselung) in elektronik-kompendium.de, [online] </w:t>
       </w:r>
-      <w:hyperlink r:id="rId18" w:history="1">
+      <w:hyperlink r:id="rId19" w:history="1">
         <w:r>
           <w:rPr>
             <w:rStyle w:val="Hyperlink"/>
@@ -3285,7 +4464,7 @@
       <w:r>
         <w:t xml:space="preserve">yflix.de, [online] </w:t>
       </w:r>
-      <w:hyperlink r:id="rId19" w:history="1">
+      <w:hyperlink r:id="rId20" w:history="1">
         <w:r>
           <w:rPr>
             <w:rStyle w:val="Hyperlink"/>
@@ -3315,7 +4494,7 @@
       <w:r>
         <w:t xml:space="preserve">metrische Verschlüsselung in kryptowissen.de, [online] </w:t>
       </w:r>
-      <w:hyperlink r:id="rId20" w:history="1">
+      <w:hyperlink r:id="rId21" w:history="1">
         <w:r>
           <w:rPr>
             <w:rStyle w:val="Hyperlink"/>
@@ -3364,7 +4543,7 @@
       <w:r>
         <w:br/>
       </w:r>
-      <w:hyperlink r:id="rId21" w:history="1">
+      <w:hyperlink r:id="rId22" w:history="1">
         <w:r>
           <w:rPr>
             <w:rStyle w:val="Hyperlink"/>
@@ -3378,19 +4557,63 @@
     </w:p>
     <w:p>
       <w:pPr>
-        <w:pStyle w:val="Ausarbeitung"/>
-      </w:pPr>
+        <w:pStyle w:val="Listenabsatz"/>
+        <w:numPr>
+          <w:ilvl w:val="0"/>
+          <w:numId w:val="1"/>
+        </w:numPr>
+        <w:jc w:val="left"/>
+      </w:pPr>
+      <w:r>
+        <w:t>Datei: Hybride_Verschluesselung.png in commons.wikipedia.org, [online]</w:t>
+      </w:r>
+      <w:r>
+        <w:br/>
+      </w:r>
+      <w:hyperlink r:id="rId23" w:history="1">
+        <w:r>
+          <w:rPr>
+            <w:rStyle w:val="Hyperlink"/>
+          </w:rPr>
+          <w:t>https://commons.wikimedia.org/wiki/File:Hybride_Verschl%C3%BCsselung.png</w:t>
+        </w:r>
+      </w:hyperlink>
+      <w:r>
+        <w:t xml:space="preserve"> [20.01.2021]</w:t>
+      </w:r>
     </w:p>
     <w:p>
       <w:pPr>
-        <w:pStyle w:val="Ausarbeitung"/>
-      </w:pPr>
+        <w:pStyle w:val="Listenabsatz"/>
+        <w:numPr>
+          <w:ilvl w:val="0"/>
+          <w:numId w:val="1"/>
+        </w:numPr>
+        <w:jc w:val="left"/>
+      </w:pPr>
+      <w:r>
+        <w:t>RSA Verschlüsselung mathematisch erklärt in curi0sity.de, [online]</w:t>
+      </w:r>
+      <w:r>
+        <w:br/>
+      </w:r>
+      <w:hyperlink r:id="rId24" w:history="1">
+        <w:r>
+          <w:rPr>
+            <w:rStyle w:val="Hyperlink"/>
+          </w:rPr>
+          <w:t>https://curi0sity.de/wissenswertes/rsa-verschluesselung-mathematisch-erklaert/</w:t>
+        </w:r>
+      </w:hyperlink>
+      <w:r>
+        <w:t xml:space="preserve"> [20.01.2021]</w:t>
+      </w:r>
+      <w:r>
+        <w:br/>
+      </w:r>
     </w:p>
-    <w:p/>
-    <w:p/>
-    <w:p/>
     <w:sectPr>
-      <w:headerReference w:type="default" r:id="rId22"/>
+      <w:headerReference w:type="default" r:id="rId25"/>
       <w:pgSz w:w="11906" w:h="16838"/>
       <w:pgMar w:top="1417" w:right="1417" w:bottom="1134" w:left="1417" w:header="708" w:footer="708" w:gutter="0"/>
       <w:pgNumType w:start="0"/>
@@ -3464,16 +4687,7 @@
         <w:t xml:space="preserve"> </w:t>
       </w:r>
       <w:r>
-        <w:t>[1]</w:t>
-      </w:r>
-      <w:r>
-        <w:t>, Absatz</w:t>
-      </w:r>
-      <w:r>
-        <w:t xml:space="preserve"> </w:t>
-      </w:r>
-      <w:r>
-        <w:t>3</w:t>
+        <w:t>[1], Absatz 3</w:t>
       </w:r>
     </w:p>
   </w:footnote>
@@ -3495,10 +4709,16 @@
         <w:t xml:space="preserve">Vgl. </w:t>
       </w:r>
       <w:r>
-        <w:t xml:space="preserve">[2] </w:t>
-      </w:r>
-      <w:r>
-        <w:t>Kapitel 3.3</w:t>
+        <w:t>[1]</w:t>
+      </w:r>
+      <w:r>
+        <w:t>, Absatz</w:t>
+      </w:r>
+      <w:r>
+        <w:t xml:space="preserve"> </w:t>
+      </w:r>
+      <w:r>
+        <w:t>3</w:t>
       </w:r>
     </w:p>
   </w:footnote>
@@ -3514,7 +4734,16 @@
         <w:footnoteRef/>
       </w:r>
       <w:r>
-        <w:t xml:space="preserve"> [2] Kapitel 3.3, Absatz 2, Zeile 2-3</w:t>
+        <w:t xml:space="preserve"> </w:t>
+      </w:r>
+      <w:r>
+        <w:t xml:space="preserve">Vgl. </w:t>
+      </w:r>
+      <w:r>
+        <w:t xml:space="preserve">[2] </w:t>
+      </w:r>
+      <w:r>
+        <w:t>Kapitel 3.3</w:t>
       </w:r>
     </w:p>
   </w:footnote>
@@ -3530,13 +4759,7 @@
         <w:footnoteRef/>
       </w:r>
       <w:r>
-        <w:t xml:space="preserve"> Vgl. </w:t>
-      </w:r>
-      <w:r>
-        <w:t>[2]</w:t>
-      </w:r>
-      <w:r>
-        <w:t>, Kapitel 3.3</w:t>
+        <w:t xml:space="preserve"> [2] Kapitel 3.3, Absatz 2, Zeile 2-3</w:t>
       </w:r>
     </w:p>
   </w:footnote>
@@ -3552,13 +4775,13 @@
         <w:footnoteRef/>
       </w:r>
       <w:r>
-        <w:t xml:space="preserve"> </w:t>
-      </w:r>
-      <w:r>
-        <w:t xml:space="preserve">Vgl. </w:t>
-      </w:r>
-      <w:r>
-        <w:t>[5], Absatz 2</w:t>
+        <w:t xml:space="preserve"> Vgl. </w:t>
+      </w:r>
+      <w:r>
+        <w:t>[2]</w:t>
+      </w:r>
+      <w:r>
+        <w:t>, Kapitel 3.3</w:t>
       </w:r>
     </w:p>
   </w:footnote>
@@ -3580,7 +4803,7 @@
         <w:t xml:space="preserve">Vgl. </w:t>
       </w:r>
       <w:r>
-        <w:t>[4], Absatz 4</w:t>
+        <w:t>[5], Absatz 2</w:t>
       </w:r>
     </w:p>
   </w:footnote>
@@ -3602,7 +4825,7 @@
         <w:t xml:space="preserve">Vgl. </w:t>
       </w:r>
       <w:r>
-        <w:t>[2], Kapitel 8.1</w:t>
+        <w:t>[4], Absatz 4</w:t>
       </w:r>
     </w:p>
   </w:footnote>
@@ -3618,10 +4841,13 @@
         <w:footnoteRef/>
       </w:r>
       <w:r>
-        <w:t xml:space="preserve"> Vgl. [5], Absatz </w:t>
-      </w:r>
-      <w:r>
-        <w:t>6</w:t>
+        <w:t xml:space="preserve"> </w:t>
+      </w:r>
+      <w:r>
+        <w:t xml:space="preserve">Vgl. </w:t>
+      </w:r>
+      <w:r>
+        <w:t>[2], Kapitel 8.1</w:t>
       </w:r>
     </w:p>
   </w:footnote>
@@ -3637,16 +4863,10 @@
         <w:footnoteRef/>
       </w:r>
       <w:r>
-        <w:t xml:space="preserve"> </w:t>
-      </w:r>
-      <w:r>
-        <w:t xml:space="preserve">Vgl. </w:t>
-      </w:r>
-      <w:r>
-        <w:t xml:space="preserve">[5], Absatz </w:t>
-      </w:r>
-      <w:r>
-        <w:t>7</w:t>
+        <w:t xml:space="preserve"> Vgl. [5], Absatz </w:t>
+      </w:r>
+      <w:r>
+        <w:t>6</w:t>
       </w:r>
     </w:p>
   </w:footnote>
@@ -3668,7 +4888,10 @@
         <w:t xml:space="preserve">Vgl. </w:t>
       </w:r>
       <w:r>
-        <w:t>[6], Kapitel 1.3.3.1</w:t>
+        <w:t xml:space="preserve">[5], Absatz </w:t>
+      </w:r>
+      <w:r>
+        <w:t>7</w:t>
       </w:r>
     </w:p>
   </w:footnote>
@@ -3706,10 +4929,13 @@
         <w:footnoteRef/>
       </w:r>
       <w:r>
-        <w:t xml:space="preserve"> Vgl. </w:t>
-      </w:r>
-      <w:r>
-        <w:t xml:space="preserve"> [2], Kapitel 8.3</w:t>
+        <w:t xml:space="preserve"> </w:t>
+      </w:r>
+      <w:r>
+        <w:t xml:space="preserve">Vgl. </w:t>
+      </w:r>
+      <w:r>
+        <w:t>[6], Kapitel 1.3.3.1</w:t>
       </w:r>
     </w:p>
   </w:footnote>
@@ -3725,13 +4951,10 @@
         <w:footnoteRef/>
       </w:r>
       <w:r>
-        <w:t xml:space="preserve"> </w:t>
-      </w:r>
-      <w:r>
-        <w:t xml:space="preserve">Vgl. </w:t>
-      </w:r>
-      <w:r>
-        <w:t>[2], Kapitel 8.3.4</w:t>
+        <w:t xml:space="preserve"> Vgl. </w:t>
+      </w:r>
+      <w:r>
+        <w:t xml:space="preserve"> [2], Kapitel 8.3</w:t>
       </w:r>
     </w:p>
   </w:footnote>
@@ -3753,7 +4976,7 @@
         <w:t xml:space="preserve">Vgl. </w:t>
       </w:r>
       <w:r>
-        <w:t>[4], Absatz 10</w:t>
+        <w:t>[2], Kapitel 8.3.4</w:t>
       </w:r>
     </w:p>
   </w:footnote>
@@ -3769,17 +4992,61 @@
         <w:footnoteRef/>
       </w:r>
       <w:r>
-        <w:t xml:space="preserve"> </w:t>
-      </w:r>
-      <w:r>
-        <w:t xml:space="preserve">Vgl. </w:t>
-      </w:r>
-      <w:r>
-        <w:t>[4], Absatz 13</w:t>
+        <w:t xml:space="preserve"> Vgl. </w:t>
+      </w:r>
+      <w:r>
+        <w:t>[9], Absatz</w:t>
+      </w:r>
+      <w:r>
+        <w:t xml:space="preserve"> 5.7</w:t>
       </w:r>
     </w:p>
   </w:footnote>
   <w:footnote w:id="16">
+    <w:p>
+      <w:pPr>
+        <w:pStyle w:val="Funotentext"/>
+      </w:pPr>
+      <w:r>
+        <w:rPr>
+          <w:rStyle w:val="Funotenzeichen"/>
+        </w:rPr>
+        <w:footnoteRef/>
+      </w:r>
+      <w:r>
+        <w:t xml:space="preserve"> </w:t>
+      </w:r>
+      <w:r>
+        <w:t xml:space="preserve">Vgl. </w:t>
+      </w:r>
+      <w:r>
+        <w:t>[4], Absatz 10</w:t>
+      </w:r>
+    </w:p>
+  </w:footnote>
+  <w:footnote w:id="17">
+    <w:p>
+      <w:pPr>
+        <w:pStyle w:val="Funotentext"/>
+      </w:pPr>
+      <w:r>
+        <w:rPr>
+          <w:rStyle w:val="Funotenzeichen"/>
+        </w:rPr>
+        <w:footnoteRef/>
+      </w:r>
+      <w:r>
+        <w:t xml:space="preserve"> </w:t>
+      </w:r>
+      <w:r>
+        <w:t xml:space="preserve">Vgl. </w:t>
+      </w:r>
+      <w:r>
+        <w:t>[4], Absatz 13</w:t>
+      </w:r>
+    </w:p>
+  </w:footnote>
+  <w:footnote w:id="18">
     <w:p>
       <w:pPr>
         <w:pStyle w:val="Funotentext"/>
@@ -5810,7 +7077,6 @@
   <w:style w:type="character" w:default="1" w:styleId="Absatz-Standardschriftart">
     <w:name w:val="Default Paragraph Font"/>
     <w:uiPriority w:val="1"/>
-    <w:semiHidden/>
     <w:unhideWhenUsed/>
   </w:style>
   <w:style w:type="table" w:default="1" w:styleId="NormaleTabelle">
@@ -6382,6 +7648,36 @@
         <w:insideV w:val="single" w:sz="4" w:space="0" w:color="auto"/>
       </w:tblBorders>
     </w:tblPr>
+  </w:style>
+  <w:style w:type="paragraph" w:styleId="Beschriftung">
+    <w:name w:val="caption"/>
+    <w:basedOn w:val="Standard"/>
+    <w:next w:val="Standard"/>
+    <w:uiPriority w:val="35"/>
+    <w:unhideWhenUsed/>
+    <w:qFormat/>
+    <w:rsid w:val="00963E62"/>
+    <w:pPr>
+      <w:spacing w:after="200" w:line="240" w:lineRule="auto"/>
+    </w:pPr>
+    <w:rPr>
+      <w:i/>
+      <w:iCs/>
+      <w:color w:val="44546A" w:themeColor="text2"/>
+      <w:sz w:val="18"/>
+      <w:szCs w:val="18"/>
+    </w:rPr>
+  </w:style>
+  <w:style w:type="paragraph" w:styleId="Abbildungsverzeichnis">
+    <w:name w:val="table of figures"/>
+    <w:basedOn w:val="Standard"/>
+    <w:next w:val="Standard"/>
+    <w:uiPriority w:val="99"/>
+    <w:unhideWhenUsed/>
+    <w:rsid w:val="00963E62"/>
+    <w:pPr>
+      <w:spacing w:after="0"/>
+    </w:pPr>
   </w:style>
 </w:styles>
 </file>
@@ -7189,7 +8485,7 @@
         <a:p>
           <a:r>
             <a:rPr lang="de-DE"/>
-            <a:t>öffentlicher Schlüssel wird auf ungesichertem Wege verteilt.</a:t>
+            <a:t>Öffentlicher Schlüssel wird auf ungesichertem Wege verteilt.</a:t>
           </a:r>
         </a:p>
       </dgm:t>
@@ -7363,7 +8659,7 @@
         <a:p>
           <a:r>
             <a:rPr lang="de-DE"/>
-            <a:t>öffentlicher und privater Schlüssel werden vom Empfänger erstellt</a:t>
+            <a:t>Öffentlicher und privater Schlüssel werden vom Empfänger erstellt</a:t>
           </a:r>
         </a:p>
       </dgm:t>
@@ -7468,7 +8764,7 @@
         <a:p>
           <a:r>
             <a:rPr lang="de-DE"/>
-            <a:t>verschlüsselte Nachricht wird versendet</a:t>
+            <a:t>Verschlüsselte Nachricht wird versendet</a:t>
           </a:r>
         </a:p>
       </dgm:t>
@@ -7830,7 +9126,7 @@
           </a:pPr>
           <a:r>
             <a:rPr lang="de-DE" sz="1100" kern="1200"/>
-            <a:t>öffentlicher und privater Schlüssel werden vom Empfänger erstellt</a:t>
+            <a:t>Öffentlicher und privater Schlüssel werden vom Empfänger erstellt</a:t>
           </a:r>
         </a:p>
       </dsp:txBody>
@@ -7982,7 +9278,7 @@
           </a:pPr>
           <a:r>
             <a:rPr lang="de-DE" sz="1100" kern="1200"/>
-            <a:t>öffentlicher Schlüssel wird auf ungesichertem Wege verteilt.</a:t>
+            <a:t>Öffentlicher Schlüssel wird auf ungesichertem Wege verteilt.</a:t>
           </a:r>
         </a:p>
       </dsp:txBody>
@@ -8286,7 +9582,7 @@
           </a:pPr>
           <a:r>
             <a:rPr lang="de-DE" sz="1100" kern="1200"/>
-            <a:t>verschlüsselte Nachricht wird versendet</a:t>
+            <a:t>Verschlüsselte Nachricht wird versendet</a:t>
           </a:r>
         </a:p>
       </dsp:txBody>

</xml_diff>